<commit_message>
[Versão 1.1] Inclusão das reuniões feitas com o cliente, inclusão do email de 23/03/2015
</commit_message>
<xml_diff>
--- a/1.6 Ata reuniões com usuário.docx
+++ b/1.6 Ata reuniões com usuário.docx
@@ -1,6 +1,6 @@
 
 <file path=word/document.xml><?xml version="1.0" encoding="utf-8"?>
-<w:document xmlns:wpc="http://schemas.microsoft.com/office/word/2010/wordprocessingCanvas" xmlns:mc="http://schemas.openxmlformats.org/markup-compatibility/2006" xmlns:o="urn:schemas-microsoft-com:office:office" xmlns:r="http://schemas.openxmlformats.org/officeDocument/2006/relationships" xmlns:m="http://schemas.openxmlformats.org/officeDocument/2006/math" xmlns:v="urn:schemas-microsoft-com:vml" xmlns:wp14="http://schemas.microsoft.com/office/word/2010/wordprocessingDrawing" xmlns:wp="http://schemas.openxmlformats.org/drawingml/2006/wordprocessingDrawing" xmlns:w10="urn:schemas-microsoft-com:office:word" xmlns:w="http://schemas.openxmlformats.org/wordprocessingml/2006/main" xmlns:w14="http://schemas.microsoft.com/office/word/2010/wordml" xmlns:w15="http://schemas.microsoft.com/office/word/2012/wordml" xmlns:wpg="http://schemas.microsoft.com/office/word/2010/wordprocessingGroup" xmlns:wpi="http://schemas.microsoft.com/office/word/2010/wordprocessingInk" xmlns:wne="http://schemas.microsoft.com/office/word/2006/wordml" xmlns:wps="http://schemas.microsoft.com/office/word/2010/wordprocessingShape" mc:Ignorable="w14 w15 wp14">
+<w:document xmlns:wpc="http://schemas.microsoft.com/office/word/2010/wordprocessingCanvas" xmlns:mc="http://schemas.openxmlformats.org/markup-compatibility/2006" xmlns:o="urn:schemas-microsoft-com:office:office" xmlns:r="http://schemas.openxmlformats.org/officeDocument/2006/relationships" xmlns:m="http://schemas.openxmlformats.org/officeDocument/2006/math" xmlns:v="urn:schemas-microsoft-com:vml" xmlns:wp14="http://schemas.microsoft.com/office/word/2010/wordprocessingDrawing" xmlns:wp="http://schemas.openxmlformats.org/drawingml/2006/wordprocessingDrawing" xmlns:w10="urn:schemas-microsoft-com:office:word" xmlns:w="http://schemas.openxmlformats.org/wordprocessingml/2006/main" xmlns:w14="http://schemas.microsoft.com/office/word/2010/wordml" xmlns:wpg="http://schemas.microsoft.com/office/word/2010/wordprocessingGroup" xmlns:wpi="http://schemas.microsoft.com/office/word/2010/wordprocessingInk" xmlns:wne="http://schemas.microsoft.com/office/word/2006/wordml" xmlns:wps="http://schemas.microsoft.com/office/word/2010/wordprocessingShape" mc:Ignorable="w14 wp14">
   <w:body>
     <w:p>
       <w:pPr>
@@ -52,12 +52,28 @@
         <w:br/>
         <w:t xml:space="preserve">Horário: de </w:t>
       </w:r>
-      <w:r>
-        <w:rPr>
-          <w:rFonts w:ascii="Arial" w:hAnsi="Arial" w:cs="Arial"/>
-          <w:b/>
-        </w:rPr>
-        <w:t>16:30 até 18h0</w:t>
+      <w:proofErr w:type="gramStart"/>
+      <w:r>
+        <w:rPr>
+          <w:rFonts w:ascii="Arial" w:hAnsi="Arial" w:cs="Arial"/>
+          <w:b/>
+        </w:rPr>
+        <w:t>16:0</w:t>
+      </w:r>
+      <w:r>
+        <w:rPr>
+          <w:rFonts w:ascii="Arial" w:hAnsi="Arial" w:cs="Arial"/>
+          <w:b/>
+        </w:rPr>
+        <w:t>0</w:t>
+      </w:r>
+      <w:proofErr w:type="gramEnd"/>
+      <w:r>
+        <w:rPr>
+          <w:rFonts w:ascii="Arial" w:hAnsi="Arial" w:cs="Arial"/>
+          <w:b/>
+        </w:rPr>
+        <w:t xml:space="preserve"> até 18h0</w:t>
       </w:r>
       <w:r>
         <w:rPr>
@@ -101,7 +117,14 @@
           <w:rFonts w:ascii="Arial" w:hAnsi="Arial" w:cs="Arial"/>
           <w:b/>
         </w:rPr>
-        <w:t>Otavio Felipe do Prado</w:t>
+        <w:t>Otá</w:t>
+      </w:r>
+      <w:r>
+        <w:rPr>
+          <w:rFonts w:ascii="Arial" w:hAnsi="Arial" w:cs="Arial"/>
+          <w:b/>
+        </w:rPr>
+        <w:t>vio Felipe do Prado</w:t>
       </w:r>
       <w:r>
         <w:rPr>
@@ -217,7 +240,23 @@
           <w:rFonts w:ascii="Arial" w:eastAsia="Times New Roman" w:hAnsi="Arial" w:cs="Arial"/>
           <w:lang w:eastAsia="pt-BR"/>
         </w:rPr>
-        <w:t xml:space="preserve">, em seu escritório na matriz da Milênio Distribuidora, localizada no centro de Campinas - SP. Para obtenção de uma melhor compreensão inicial da área de atuação da distribuidora e seu funcionamento de negócio, iniciamos a conversa através de uma abordagem indutiva com questões gerais e mais abstratas sobre as atividades da distribuidora no mercado. A reunião foi ponderada em alguns tópicos principais que permitiram sanar dúvidas referentes à atuação da empresa e seu processo de distribuição como um todo. Ao longo do diálogo, surgiram questões mais específicas e restritas às necessidades do cliente, o que permitiu identificar as expectativas para com o sistema a ser desenvolvido. </w:t>
+        <w:t xml:space="preserve">, em seu escritório na matriz </w:t>
+      </w:r>
+      <w:proofErr w:type="gramStart"/>
+      <w:r>
+        <w:rPr>
+          <w:rFonts w:ascii="Arial" w:eastAsia="Times New Roman" w:hAnsi="Arial" w:cs="Arial"/>
+          <w:lang w:eastAsia="pt-BR"/>
+        </w:rPr>
+        <w:t>da Milênio</w:t>
+      </w:r>
+      <w:proofErr w:type="gramEnd"/>
+      <w:r>
+        <w:rPr>
+          <w:rFonts w:ascii="Arial" w:eastAsia="Times New Roman" w:hAnsi="Arial" w:cs="Arial"/>
+          <w:lang w:eastAsia="pt-BR"/>
+        </w:rPr>
+        <w:t xml:space="preserve"> Distribuidora, localizada no centro de Campinas - SP. Para obtenção de uma melhor compreensão inicial da área de atuação da distribuidora e seu funcionamento de negócio, iniciamos a conversa através de uma abordagem indutiva com questões gerais e mais abstratas sobre as atividades da distribuidora no mercado. A reunião foi ponderada em alguns tópicos principais que permitiram sanar dúvidas referentes à atuação da empresa e seu processo de distribuição como um todo. Ao longo do diálogo, surgiram questões mais específicas e restritas às necessidades do cliente, o que permitiu identificar as expectativas para com o sistema a ser desenvolvido. </w:t>
       </w:r>
     </w:p>
     <w:p>
@@ -715,6 +754,15 @@
         </w:rPr>
       </w:pPr>
       <w:proofErr w:type="spellStart"/>
+      <w:r>
+        <w:rPr>
+          <w:rFonts w:ascii="Arial" w:eastAsia="Times New Roman" w:hAnsi="Arial" w:cs="Arial"/>
+          <w:color w:val="000000"/>
+          <w:lang w:eastAsia="pt-BR"/>
+        </w:rPr>
+        <w:t>Att</w:t>
+      </w:r>
+      <w:proofErr w:type="spellEnd"/>
       <w:proofErr w:type="gramStart"/>
       <w:r>
         <w:rPr>
@@ -722,7 +770,25 @@
           <w:color w:val="000000"/>
           <w:lang w:eastAsia="pt-BR"/>
         </w:rPr>
-        <w:t>Att</w:t>
+        <w:t>.,</w:t>
+      </w:r>
+      <w:proofErr w:type="gramEnd"/>
+      <w:r>
+        <w:rPr>
+          <w:rFonts w:ascii="Arial" w:eastAsia="Times New Roman" w:hAnsi="Arial" w:cs="Arial"/>
+          <w:color w:val="000000"/>
+          <w:lang w:eastAsia="pt-BR"/>
+        </w:rPr>
+        <w:t xml:space="preserve"> Diogo </w:t>
+      </w:r>
+      <w:proofErr w:type="spellStart"/>
+      <w:r>
+        <w:rPr>
+          <w:rFonts w:ascii="Arial" w:eastAsia="Times New Roman" w:hAnsi="Arial" w:cs="Arial"/>
+          <w:color w:val="000000"/>
+          <w:lang w:eastAsia="pt-BR"/>
+        </w:rPr>
+        <w:t>Scremin</w:t>
       </w:r>
       <w:proofErr w:type="spellEnd"/>
       <w:r>
@@ -731,59 +797,30 @@
           <w:color w:val="000000"/>
           <w:lang w:eastAsia="pt-BR"/>
         </w:rPr>
-        <w:t>.,</w:t>
-      </w:r>
-      <w:proofErr w:type="gramEnd"/>
-      <w:r>
+        <w:t>.</w:t>
+      </w:r>
+    </w:p>
+    <w:p>
+      <w:pPr>
+        <w:shd w:val="clear" w:color="auto" w:fill="FFFFFF"/>
+        <w:spacing w:after="0" w:line="240" w:lineRule="auto"/>
         <w:rPr>
           <w:rFonts w:ascii="Arial" w:eastAsia="Times New Roman" w:hAnsi="Arial" w:cs="Arial"/>
           <w:color w:val="000000"/>
           <w:lang w:eastAsia="pt-BR"/>
         </w:rPr>
-        <w:t xml:space="preserve"> Diogo </w:t>
-      </w:r>
-      <w:proofErr w:type="spellStart"/>
-      <w:r>
+      </w:pPr>
+    </w:p>
+    <w:p>
+      <w:pPr>
+        <w:shd w:val="clear" w:color="auto" w:fill="FFFFFF"/>
+        <w:spacing w:after="0" w:line="240" w:lineRule="auto"/>
         <w:rPr>
           <w:rFonts w:ascii="Arial" w:eastAsia="Times New Roman" w:hAnsi="Arial" w:cs="Arial"/>
           <w:color w:val="000000"/>
           <w:lang w:eastAsia="pt-BR"/>
         </w:rPr>
-        <w:t>Scremin</w:t>
-      </w:r>
-      <w:proofErr w:type="spellEnd"/>
-      <w:r>
-        <w:rPr>
-          <w:rFonts w:ascii="Arial" w:eastAsia="Times New Roman" w:hAnsi="Arial" w:cs="Arial"/>
-          <w:color w:val="000000"/>
-          <w:lang w:eastAsia="pt-BR"/>
-        </w:rPr>
-        <w:t>.</w:t>
-      </w:r>
-    </w:p>
-    <w:p>
-      <w:pPr>
-        <w:shd w:val="clear" w:color="auto" w:fill="FFFFFF"/>
-        <w:spacing w:after="0" w:line="240" w:lineRule="auto"/>
-        <w:rPr>
-          <w:rFonts w:ascii="Arial" w:eastAsia="Times New Roman" w:hAnsi="Arial" w:cs="Arial"/>
-          <w:color w:val="000000"/>
-          <w:lang w:eastAsia="pt-BR"/>
-        </w:rPr>
-      </w:pPr>
-    </w:p>
-    <w:p>
-      <w:pPr>
-        <w:shd w:val="clear" w:color="auto" w:fill="FFFFFF"/>
-        <w:spacing w:after="0" w:line="240" w:lineRule="auto"/>
-        <w:rPr>
-          <w:rFonts w:ascii="Arial" w:eastAsia="Times New Roman" w:hAnsi="Arial" w:cs="Arial"/>
-          <w:color w:val="000000"/>
-          <w:lang w:eastAsia="pt-BR"/>
-        </w:rPr>
-      </w:pPr>
-      <w:bookmarkStart w:id="0" w:name="_GoBack"/>
-      <w:bookmarkEnd w:id="0"/>
+      </w:pPr>
     </w:p>
     <w:p>
       <w:pPr>
@@ -1053,6 +1090,610 @@
         </w:rPr>
         <w:t>Atualmente nenhuma legislação em vigor afeta as operações realizadas na distribuição das máquinas.</w:t>
       </w:r>
+    </w:p>
+    <w:p>
+      <w:pPr>
+        <w:shd w:val="clear" w:color="auto" w:fill="FFFFFF"/>
+        <w:spacing w:after="0" w:line="240" w:lineRule="auto"/>
+        <w:rPr>
+          <w:rFonts w:ascii="Arial" w:eastAsia="Times New Roman" w:hAnsi="Arial" w:cs="Arial"/>
+          <w:color w:val="000000"/>
+          <w:lang w:eastAsia="pt-BR"/>
+        </w:rPr>
+      </w:pPr>
+    </w:p>
+    <w:p>
+      <w:pPr>
+        <w:widowControl w:val="0"/>
+        <w:autoSpaceDE w:val="0"/>
+        <w:autoSpaceDN w:val="0"/>
+        <w:adjustRightInd w:val="0"/>
+        <w:spacing w:after="0" w:line="240" w:lineRule="auto"/>
+        <w:jc w:val="both"/>
+        <w:rPr>
+          <w:rFonts w:ascii="Arial" w:hAnsi="Arial" w:cs="Arial"/>
+          <w:b/>
+        </w:rPr>
+      </w:pPr>
+      <w:proofErr w:type="spellStart"/>
+      <w:r>
+        <w:rPr>
+          <w:rFonts w:ascii="Arial" w:hAnsi="Arial" w:cs="Arial"/>
+          <w:b/>
+        </w:rPr>
+        <w:t>Email</w:t>
+      </w:r>
+      <w:proofErr w:type="spellEnd"/>
+      <w:r>
+        <w:rPr>
+          <w:rFonts w:ascii="Arial" w:hAnsi="Arial" w:cs="Arial"/>
+          <w:b/>
+        </w:rPr>
+        <w:t xml:space="preserve">: </w:t>
+      </w:r>
+      <w:r>
+        <w:rPr>
+          <w:rFonts w:ascii="Arial" w:hAnsi="Arial" w:cs="Arial"/>
+          <w:b/>
+          <w:color w:val="222222"/>
+          <w:shd w:val="clear" w:color="auto" w:fill="FFFFFF"/>
+        </w:rPr>
+        <w:t xml:space="preserve">Dúvida </w:t>
+      </w:r>
+      <w:r>
+        <w:rPr>
+          <w:rFonts w:ascii="Arial" w:hAnsi="Arial" w:cs="Arial"/>
+          <w:b/>
+          <w:color w:val="222222"/>
+          <w:shd w:val="clear" w:color="auto" w:fill="FFFFFF"/>
+        </w:rPr>
+        <w:t>referente ao cadastro de clientes</w:t>
+      </w:r>
+    </w:p>
+    <w:p>
+      <w:pPr>
+        <w:widowControl w:val="0"/>
+        <w:autoSpaceDE w:val="0"/>
+        <w:autoSpaceDN w:val="0"/>
+        <w:adjustRightInd w:val="0"/>
+        <w:spacing w:after="0" w:line="240" w:lineRule="auto"/>
+        <w:jc w:val="both"/>
+        <w:rPr>
+          <w:rFonts w:ascii="Arial" w:hAnsi="Arial" w:cs="Arial"/>
+          <w:b/>
+        </w:rPr>
+      </w:pPr>
+      <w:r>
+        <w:rPr>
+          <w:rFonts w:ascii="Arial" w:hAnsi="Arial" w:cs="Arial"/>
+          <w:b/>
+        </w:rPr>
+        <w:t>Data: 23</w:t>
+      </w:r>
+      <w:r>
+        <w:rPr>
+          <w:rFonts w:ascii="Arial" w:hAnsi="Arial" w:cs="Arial"/>
+          <w:b/>
+        </w:rPr>
+        <w:t>/03/2015</w:t>
+      </w:r>
+    </w:p>
+    <w:p>
+      <w:pPr>
+        <w:widowControl w:val="0"/>
+        <w:autoSpaceDE w:val="0"/>
+        <w:autoSpaceDN w:val="0"/>
+        <w:adjustRightInd w:val="0"/>
+        <w:spacing w:after="0" w:line="240" w:lineRule="auto"/>
+        <w:jc w:val="both"/>
+        <w:rPr>
+          <w:rFonts w:ascii="Arial" w:hAnsi="Arial" w:cs="Arial"/>
+          <w:b/>
+        </w:rPr>
+      </w:pPr>
+    </w:p>
+    <w:p>
+      <w:pPr>
+        <w:spacing w:after="0" w:line="240" w:lineRule="auto"/>
+        <w:jc w:val="both"/>
+        <w:rPr>
+          <w:rFonts w:ascii="Arial" w:eastAsia="Times New Roman" w:hAnsi="Arial" w:cs="Arial"/>
+          <w:lang w:eastAsia="pt-BR"/>
+        </w:rPr>
+      </w:pPr>
+      <w:r>
+        <w:rPr>
+          <w:rFonts w:ascii="Arial" w:eastAsia="Times New Roman" w:hAnsi="Arial" w:cs="Arial"/>
+          <w:color w:val="444444"/>
+          <w:shd w:val="clear" w:color="auto" w:fill="FFFFFF"/>
+          <w:lang w:eastAsia="pt-BR"/>
+        </w:rPr>
+        <w:t>Olá Diogo, boa tarde. Tudo bem?</w:t>
+      </w:r>
+    </w:p>
+    <w:p>
+      <w:pPr>
+        <w:shd w:val="clear" w:color="auto" w:fill="FFFFFF"/>
+        <w:spacing w:after="0" w:line="341" w:lineRule="atLeast"/>
+        <w:jc w:val="both"/>
+        <w:rPr>
+          <w:rFonts w:ascii="Arial" w:eastAsia="Times New Roman" w:hAnsi="Arial" w:cs="Arial"/>
+          <w:color w:val="444444"/>
+          <w:lang w:eastAsia="pt-BR"/>
+        </w:rPr>
+      </w:pPr>
+    </w:p>
+    <w:p>
+      <w:pPr>
+        <w:shd w:val="clear" w:color="auto" w:fill="FFFFFF"/>
+        <w:spacing w:after="0" w:line="341" w:lineRule="atLeast"/>
+        <w:jc w:val="both"/>
+        <w:rPr>
+          <w:rFonts w:ascii="Arial" w:eastAsia="Times New Roman" w:hAnsi="Arial" w:cs="Arial"/>
+          <w:color w:val="444444"/>
+          <w:lang w:eastAsia="pt-BR"/>
+        </w:rPr>
+      </w:pPr>
+      <w:r>
+        <w:rPr>
+          <w:rFonts w:ascii="Arial" w:eastAsia="Times New Roman" w:hAnsi="Arial" w:cs="Arial"/>
+          <w:color w:val="444444"/>
+          <w:lang w:eastAsia="pt-BR"/>
+        </w:rPr>
+        <w:t>Referente ao cadastro de clientes</w:t>
+      </w:r>
+      <w:proofErr w:type="gramStart"/>
+      <w:r>
+        <w:rPr>
+          <w:rFonts w:ascii="Arial" w:eastAsia="Times New Roman" w:hAnsi="Arial" w:cs="Arial"/>
+          <w:color w:val="444444"/>
+          <w:lang w:eastAsia="pt-BR"/>
+        </w:rPr>
+        <w:t>, gostaria</w:t>
+      </w:r>
+      <w:proofErr w:type="gramEnd"/>
+      <w:r>
+        <w:rPr>
+          <w:rFonts w:ascii="Arial" w:eastAsia="Times New Roman" w:hAnsi="Arial" w:cs="Arial"/>
+          <w:color w:val="444444"/>
+          <w:lang w:eastAsia="pt-BR"/>
+        </w:rPr>
+        <w:t xml:space="preserve"> de saber se na regra de negócio pode haver um cliente cadastrado no sistema sem que haja necessariamente uma máquina vinculada a ele ou obrigatoriamente deverá haver ao menos uma máquina vinculado ao cliente no ato de cadastro do mesmo?</w:t>
+      </w:r>
+    </w:p>
+    <w:p>
+      <w:pPr>
+        <w:shd w:val="clear" w:color="auto" w:fill="FFFFFF"/>
+        <w:spacing w:after="0" w:line="341" w:lineRule="atLeast"/>
+        <w:jc w:val="both"/>
+        <w:rPr>
+          <w:rFonts w:ascii="Arial" w:eastAsia="Times New Roman" w:hAnsi="Arial" w:cs="Arial"/>
+          <w:color w:val="444444"/>
+          <w:lang w:eastAsia="pt-BR"/>
+        </w:rPr>
+      </w:pPr>
+    </w:p>
+    <w:p>
+      <w:pPr>
+        <w:shd w:val="clear" w:color="auto" w:fill="FFFFFF"/>
+        <w:spacing w:after="0" w:line="341" w:lineRule="atLeast"/>
+        <w:jc w:val="both"/>
+        <w:rPr>
+          <w:rFonts w:ascii="Arial" w:eastAsia="Times New Roman" w:hAnsi="Arial" w:cs="Arial"/>
+          <w:color w:val="444444"/>
+          <w:lang w:eastAsia="pt-BR"/>
+        </w:rPr>
+      </w:pPr>
+      <w:r>
+        <w:rPr>
+          <w:rFonts w:ascii="Arial" w:eastAsia="Times New Roman" w:hAnsi="Arial" w:cs="Arial"/>
+          <w:color w:val="444444"/>
+          <w:lang w:eastAsia="pt-BR"/>
+        </w:rPr>
+        <w:t>Dentre as opções que pensei, poderíamos:</w:t>
+      </w:r>
+    </w:p>
+    <w:p>
+      <w:pPr>
+        <w:numPr>
+          <w:ilvl w:val="0"/>
+          <w:numId w:val="2"/>
+        </w:numPr>
+        <w:shd w:val="clear" w:color="auto" w:fill="FFFFFF"/>
+        <w:spacing w:after="45" w:line="341" w:lineRule="atLeast"/>
+        <w:ind w:left="240"/>
+        <w:jc w:val="both"/>
+        <w:rPr>
+          <w:rFonts w:ascii="Arial" w:eastAsia="Times New Roman" w:hAnsi="Arial" w:cs="Arial"/>
+          <w:color w:val="444444"/>
+          <w:lang w:eastAsia="pt-BR"/>
+        </w:rPr>
+      </w:pPr>
+      <w:r>
+        <w:rPr>
+          <w:rFonts w:ascii="Arial" w:eastAsia="Times New Roman" w:hAnsi="Arial" w:cs="Arial"/>
+          <w:color w:val="444444"/>
+          <w:lang w:eastAsia="pt-BR"/>
+        </w:rPr>
+        <w:t>Vincular a máquina ao cliente em uma operação separada do cadastro de clientes.</w:t>
+      </w:r>
+    </w:p>
+    <w:p>
+      <w:pPr>
+        <w:numPr>
+          <w:ilvl w:val="0"/>
+          <w:numId w:val="2"/>
+        </w:numPr>
+        <w:shd w:val="clear" w:color="auto" w:fill="FFFFFF"/>
+        <w:spacing w:after="45" w:line="341" w:lineRule="atLeast"/>
+        <w:ind w:left="240"/>
+        <w:jc w:val="both"/>
+        <w:rPr>
+          <w:rFonts w:ascii="Arial" w:eastAsia="Times New Roman" w:hAnsi="Arial" w:cs="Arial"/>
+          <w:color w:val="444444"/>
+          <w:lang w:eastAsia="pt-BR"/>
+        </w:rPr>
+      </w:pPr>
+      <w:r>
+        <w:rPr>
+          <w:rFonts w:ascii="Arial" w:eastAsia="Times New Roman" w:hAnsi="Arial" w:cs="Arial"/>
+          <w:color w:val="444444"/>
+          <w:lang w:eastAsia="pt-BR"/>
+        </w:rPr>
+        <w:t>Uma operação de adicionar máquinas logo no cadastro de clientes.</w:t>
+      </w:r>
+    </w:p>
+    <w:p>
+      <w:pPr>
+        <w:numPr>
+          <w:ilvl w:val="0"/>
+          <w:numId w:val="2"/>
+        </w:numPr>
+        <w:shd w:val="clear" w:color="auto" w:fill="FFFFFF"/>
+        <w:spacing w:after="45" w:line="341" w:lineRule="atLeast"/>
+        <w:ind w:left="240"/>
+        <w:jc w:val="both"/>
+        <w:rPr>
+          <w:rFonts w:ascii="Arial" w:eastAsia="Times New Roman" w:hAnsi="Arial" w:cs="Arial"/>
+          <w:color w:val="444444"/>
+          <w:lang w:eastAsia="pt-BR"/>
+        </w:rPr>
+      </w:pPr>
+      <w:r>
+        <w:rPr>
+          <w:rFonts w:ascii="Arial" w:eastAsia="Times New Roman" w:hAnsi="Arial" w:cs="Arial"/>
+          <w:color w:val="444444"/>
+          <w:lang w:eastAsia="pt-BR"/>
+        </w:rPr>
+        <w:t>Ambos: poderíamos vincular a máquina logo no cadastro, mas sem obrigatoriedade, podendo o vinculo ser criado posteriormente em outra tela do sistema.</w:t>
+      </w:r>
+    </w:p>
+    <w:p>
+      <w:pPr>
+        <w:shd w:val="clear" w:color="auto" w:fill="FFFFFF"/>
+        <w:spacing w:after="0" w:line="341" w:lineRule="atLeast"/>
+        <w:jc w:val="both"/>
+        <w:rPr>
+          <w:rFonts w:ascii="Arial" w:eastAsia="Times New Roman" w:hAnsi="Arial" w:cs="Arial"/>
+          <w:color w:val="444444"/>
+          <w:lang w:eastAsia="pt-BR"/>
+        </w:rPr>
+      </w:pPr>
+    </w:p>
+    <w:p>
+      <w:pPr>
+        <w:shd w:val="clear" w:color="auto" w:fill="FFFFFF"/>
+        <w:spacing w:after="0" w:line="341" w:lineRule="atLeast"/>
+        <w:jc w:val="both"/>
+        <w:rPr>
+          <w:rFonts w:ascii="Arial" w:eastAsia="Times New Roman" w:hAnsi="Arial" w:cs="Arial"/>
+          <w:color w:val="444444"/>
+          <w:lang w:eastAsia="pt-BR"/>
+        </w:rPr>
+      </w:pPr>
+      <w:r>
+        <w:rPr>
+          <w:rFonts w:ascii="Arial" w:eastAsia="Times New Roman" w:hAnsi="Arial" w:cs="Arial"/>
+          <w:color w:val="444444"/>
+          <w:lang w:eastAsia="pt-BR"/>
+        </w:rPr>
+        <w:t>Atenciosamente, Otávio Prado.</w:t>
+      </w:r>
+    </w:p>
+    <w:p>
+      <w:pPr>
+        <w:widowControl w:val="0"/>
+        <w:autoSpaceDE w:val="0"/>
+        <w:autoSpaceDN w:val="0"/>
+        <w:adjustRightInd w:val="0"/>
+        <w:spacing w:after="0" w:line="240" w:lineRule="auto"/>
+        <w:jc w:val="both"/>
+        <w:rPr>
+          <w:rFonts w:ascii="Arial" w:hAnsi="Arial" w:cs="Arial"/>
+        </w:rPr>
+      </w:pPr>
+    </w:p>
+    <w:p>
+      <w:pPr>
+        <w:widowControl w:val="0"/>
+        <w:autoSpaceDE w:val="0"/>
+        <w:autoSpaceDN w:val="0"/>
+        <w:adjustRightInd w:val="0"/>
+        <w:spacing w:after="0" w:line="240" w:lineRule="auto"/>
+        <w:jc w:val="both"/>
+        <w:rPr>
+          <w:rFonts w:ascii="Arial" w:hAnsi="Arial" w:cs="Arial"/>
+          <w:b/>
+        </w:rPr>
+      </w:pPr>
+      <w:r>
+        <w:rPr>
+          <w:rFonts w:ascii="Arial" w:hAnsi="Arial" w:cs="Arial"/>
+          <w:b/>
+        </w:rPr>
+        <w:lastRenderedPageBreak/>
+        <w:t>Resposta do e-mail</w:t>
+      </w:r>
+    </w:p>
+    <w:p>
+      <w:pPr>
+        <w:shd w:val="clear" w:color="auto" w:fill="FFFFFF"/>
+        <w:spacing w:after="0" w:line="240" w:lineRule="auto"/>
+        <w:rPr>
+          <w:rFonts w:ascii="Arial" w:eastAsia="Times New Roman" w:hAnsi="Arial" w:cs="Arial"/>
+          <w:color w:val="000000"/>
+          <w:lang w:eastAsia="pt-BR"/>
+        </w:rPr>
+      </w:pPr>
+    </w:p>
+    <w:p>
+      <w:pPr>
+        <w:spacing w:after="0" w:line="240" w:lineRule="auto"/>
+        <w:jc w:val="both"/>
+        <w:rPr>
+          <w:rFonts w:ascii="Arial" w:eastAsia="Times New Roman" w:hAnsi="Arial" w:cs="Arial"/>
+          <w:lang w:eastAsia="pt-BR"/>
+        </w:rPr>
+      </w:pPr>
+      <w:r>
+        <w:rPr>
+          <w:rFonts w:ascii="Arial" w:eastAsia="Times New Roman" w:hAnsi="Arial" w:cs="Arial"/>
+          <w:color w:val="444444"/>
+          <w:shd w:val="clear" w:color="auto" w:fill="FFFFFF"/>
+          <w:lang w:eastAsia="pt-BR"/>
+        </w:rPr>
+        <w:t>Otávio,</w:t>
+      </w:r>
+      <w:r>
+        <w:rPr>
+          <w:rFonts w:ascii="Arial" w:eastAsia="Times New Roman" w:hAnsi="Arial" w:cs="Arial"/>
+          <w:lang w:eastAsia="pt-BR"/>
+        </w:rPr>
+        <w:t xml:space="preserve"> </w:t>
+      </w:r>
+      <w:r>
+        <w:rPr>
+          <w:rFonts w:ascii="Arial" w:eastAsia="Times New Roman" w:hAnsi="Arial" w:cs="Arial"/>
+          <w:color w:val="444444"/>
+          <w:lang w:eastAsia="pt-BR"/>
+        </w:rPr>
+        <w:t>boa tarde,</w:t>
+      </w:r>
+    </w:p>
+    <w:p>
+      <w:pPr>
+        <w:shd w:val="clear" w:color="auto" w:fill="FFFFFF"/>
+        <w:spacing w:after="0" w:line="319" w:lineRule="atLeast"/>
+        <w:jc w:val="both"/>
+        <w:rPr>
+          <w:rFonts w:ascii="Arial" w:eastAsia="Times New Roman" w:hAnsi="Arial" w:cs="Arial"/>
+          <w:color w:val="444444"/>
+          <w:lang w:eastAsia="pt-BR"/>
+        </w:rPr>
+      </w:pPr>
+    </w:p>
+    <w:p>
+      <w:pPr>
+        <w:shd w:val="clear" w:color="auto" w:fill="FFFFFF"/>
+        <w:spacing w:after="0" w:line="319" w:lineRule="atLeast"/>
+        <w:jc w:val="both"/>
+        <w:rPr>
+          <w:rFonts w:ascii="Arial" w:eastAsia="Times New Roman" w:hAnsi="Arial" w:cs="Arial"/>
+          <w:color w:val="444444"/>
+          <w:lang w:eastAsia="pt-BR"/>
+        </w:rPr>
+      </w:pPr>
+      <w:r>
+        <w:rPr>
+          <w:rFonts w:ascii="Arial" w:eastAsia="Times New Roman" w:hAnsi="Arial" w:cs="Arial"/>
+          <w:color w:val="444444"/>
+          <w:lang w:eastAsia="pt-BR"/>
+        </w:rPr>
+        <w:t>Na verdade todos os clientes cadastrados terão maquinas vinculadas, mas seria melhor não deixar isso como obrigatório, pois no caso de movimentar as maquinas de um cliente para outro, o mesmo pode ficar sem maquinas por um período.</w:t>
+      </w:r>
+    </w:p>
+    <w:p>
+      <w:pPr>
+        <w:shd w:val="clear" w:color="auto" w:fill="FFFFFF"/>
+        <w:spacing w:after="0" w:line="319" w:lineRule="atLeast"/>
+        <w:jc w:val="both"/>
+        <w:rPr>
+          <w:rFonts w:ascii="Arial" w:eastAsia="Times New Roman" w:hAnsi="Arial" w:cs="Arial"/>
+          <w:color w:val="444444"/>
+          <w:lang w:eastAsia="pt-BR"/>
+        </w:rPr>
+      </w:pPr>
+    </w:p>
+    <w:p>
+      <w:pPr>
+        <w:shd w:val="clear" w:color="auto" w:fill="FFFFFF"/>
+        <w:spacing w:after="0" w:line="319" w:lineRule="atLeast"/>
+        <w:jc w:val="both"/>
+        <w:rPr>
+          <w:rFonts w:ascii="Arial" w:eastAsia="Times New Roman" w:hAnsi="Arial" w:cs="Arial"/>
+          <w:color w:val="444444"/>
+          <w:lang w:eastAsia="pt-BR"/>
+        </w:rPr>
+      </w:pPr>
+      <w:r>
+        <w:rPr>
+          <w:rFonts w:ascii="Arial" w:eastAsia="Times New Roman" w:hAnsi="Arial" w:cs="Arial"/>
+          <w:color w:val="444444"/>
+          <w:lang w:eastAsia="pt-BR"/>
+        </w:rPr>
+        <w:t xml:space="preserve">O legal seria eu ter uma rotina (Maquinas x Clientes) onde eu vincularia as </w:t>
+      </w:r>
+      <w:r>
+        <w:rPr>
+          <w:rFonts w:ascii="Arial" w:eastAsia="Times New Roman" w:hAnsi="Arial" w:cs="Arial"/>
+          <w:color w:val="444444"/>
+          <w:lang w:eastAsia="pt-BR"/>
+        </w:rPr>
+        <w:t>má</w:t>
+      </w:r>
+      <w:r>
+        <w:rPr>
+          <w:rFonts w:ascii="Arial" w:eastAsia="Times New Roman" w:hAnsi="Arial" w:cs="Arial"/>
+          <w:color w:val="444444"/>
+          <w:lang w:eastAsia="pt-BR"/>
+        </w:rPr>
+        <w:t>quina</w:t>
+      </w:r>
+      <w:r>
+        <w:rPr>
+          <w:rFonts w:ascii="Arial" w:eastAsia="Times New Roman" w:hAnsi="Arial" w:cs="Arial"/>
+          <w:color w:val="444444"/>
+          <w:lang w:eastAsia="pt-BR"/>
+        </w:rPr>
+        <w:t>s</w:t>
+      </w:r>
+      <w:r>
+        <w:rPr>
+          <w:rFonts w:ascii="Arial" w:eastAsia="Times New Roman" w:hAnsi="Arial" w:cs="Arial"/>
+          <w:color w:val="444444"/>
+          <w:lang w:eastAsia="pt-BR"/>
+        </w:rPr>
+        <w:t xml:space="preserve"> a ele. Seria legal depois de vinculado uma tela de consulta no próprio cadastro onde mostre as maquinas vinculadas.</w:t>
+      </w:r>
+    </w:p>
+    <w:p>
+      <w:pPr>
+        <w:shd w:val="clear" w:color="auto" w:fill="FFFFFF"/>
+        <w:spacing w:after="0" w:line="319" w:lineRule="atLeast"/>
+        <w:jc w:val="both"/>
+        <w:rPr>
+          <w:rFonts w:ascii="Arial" w:eastAsia="Times New Roman" w:hAnsi="Arial" w:cs="Arial"/>
+          <w:color w:val="444444"/>
+          <w:lang w:eastAsia="pt-BR"/>
+        </w:rPr>
+      </w:pPr>
+    </w:p>
+    <w:p>
+      <w:pPr>
+        <w:shd w:val="clear" w:color="auto" w:fill="FFFFFF"/>
+        <w:spacing w:after="0" w:line="319" w:lineRule="atLeast"/>
+        <w:jc w:val="both"/>
+        <w:rPr>
+          <w:rFonts w:ascii="Arial" w:eastAsia="Times New Roman" w:hAnsi="Arial" w:cs="Arial"/>
+          <w:color w:val="444444"/>
+          <w:lang w:eastAsia="pt-BR"/>
+        </w:rPr>
+      </w:pPr>
+      <w:r>
+        <w:rPr>
+          <w:rFonts w:ascii="Arial" w:eastAsia="Times New Roman" w:hAnsi="Arial" w:cs="Arial"/>
+          <w:color w:val="444444"/>
+          <w:lang w:eastAsia="pt-BR"/>
+        </w:rPr>
+        <w:t>Abraços,</w:t>
+      </w:r>
+    </w:p>
+    <w:p>
+      <w:pPr>
+        <w:shd w:val="clear" w:color="auto" w:fill="FFFFFF"/>
+        <w:spacing w:after="0" w:line="240" w:lineRule="auto"/>
+        <w:jc w:val="both"/>
+        <w:rPr>
+          <w:rFonts w:ascii="Arial" w:eastAsia="Times New Roman" w:hAnsi="Arial" w:cs="Arial"/>
+          <w:color w:val="444444"/>
+          <w:lang w:eastAsia="pt-BR"/>
+        </w:rPr>
+      </w:pPr>
+      <w:bookmarkStart w:id="0" w:name="_GoBack"/>
+      <w:bookmarkEnd w:id="0"/>
+    </w:p>
+    <w:p>
+      <w:pPr>
+        <w:shd w:val="clear" w:color="auto" w:fill="FFFFFF"/>
+        <w:spacing w:after="0" w:line="240" w:lineRule="auto"/>
+        <w:jc w:val="both"/>
+        <w:rPr>
+          <w:rFonts w:ascii="Arial" w:eastAsia="Times New Roman" w:hAnsi="Arial" w:cs="Arial"/>
+          <w:color w:val="000000"/>
+          <w:lang w:eastAsia="pt-BR"/>
+        </w:rPr>
+      </w:pPr>
+      <w:proofErr w:type="spellStart"/>
+      <w:r>
+        <w:rPr>
+          <w:rFonts w:ascii="Arial" w:eastAsia="Times New Roman" w:hAnsi="Arial" w:cs="Arial"/>
+          <w:color w:val="000000"/>
+          <w:lang w:eastAsia="pt-BR"/>
+        </w:rPr>
+        <w:t>Att</w:t>
+      </w:r>
+      <w:proofErr w:type="spellEnd"/>
+      <w:proofErr w:type="gramStart"/>
+      <w:r>
+        <w:rPr>
+          <w:rFonts w:ascii="Arial" w:eastAsia="Times New Roman" w:hAnsi="Arial" w:cs="Arial"/>
+          <w:color w:val="000000"/>
+          <w:lang w:eastAsia="pt-BR"/>
+        </w:rPr>
+        <w:t>.,</w:t>
+      </w:r>
+      <w:proofErr w:type="gramEnd"/>
+    </w:p>
+    <w:p>
+      <w:pPr>
+        <w:shd w:val="clear" w:color="auto" w:fill="FFFFFF"/>
+        <w:spacing w:after="0" w:line="240" w:lineRule="auto"/>
+        <w:jc w:val="both"/>
+        <w:rPr>
+          <w:rFonts w:ascii="Arial" w:eastAsia="Times New Roman" w:hAnsi="Arial" w:cs="Arial"/>
+          <w:color w:val="000000"/>
+          <w:lang w:eastAsia="pt-BR"/>
+        </w:rPr>
+      </w:pPr>
+      <w:r>
+        <w:rPr>
+          <w:rFonts w:ascii="Arial" w:eastAsia="Times New Roman" w:hAnsi="Arial" w:cs="Arial"/>
+          <w:color w:val="000000"/>
+          <w:lang w:eastAsia="pt-BR"/>
+        </w:rPr>
+        <w:t xml:space="preserve">Diogo </w:t>
+      </w:r>
+      <w:proofErr w:type="spellStart"/>
+      <w:r>
+        <w:rPr>
+          <w:rFonts w:ascii="Arial" w:eastAsia="Times New Roman" w:hAnsi="Arial" w:cs="Arial"/>
+          <w:color w:val="000000"/>
+          <w:lang w:eastAsia="pt-BR"/>
+        </w:rPr>
+        <w:t>Scremin</w:t>
+      </w:r>
+      <w:proofErr w:type="spellEnd"/>
+    </w:p>
+    <w:p>
+      <w:pPr>
+        <w:shd w:val="clear" w:color="auto" w:fill="FFFFFF"/>
+        <w:spacing w:after="0" w:line="240" w:lineRule="auto"/>
+        <w:rPr>
+          <w:rFonts w:ascii="Arial" w:eastAsia="Times New Roman" w:hAnsi="Arial" w:cs="Arial"/>
+          <w:color w:val="000000"/>
+          <w:lang w:eastAsia="pt-BR"/>
+        </w:rPr>
+      </w:pPr>
     </w:p>
     <w:p>
       <w:pPr>
@@ -1143,8 +1784,8 @@
       </w:r>
     </w:p>
     <w:sectPr>
-      <w:headerReference w:type="default" r:id="rId7"/>
-      <w:footerReference w:type="default" r:id="rId8"/>
+      <w:headerReference w:type="default" r:id="rId8"/>
+      <w:footerReference w:type="default" r:id="rId9"/>
       <w:pgSz w:w="11906" w:h="16838"/>
       <w:pgMar w:top="1134" w:right="1134" w:bottom="1134" w:left="1701" w:header="709" w:footer="709" w:gutter="0"/>
       <w:cols w:space="708"/>
@@ -1155,7 +1796,7 @@
 </file>
 
 <file path=word/endnotes.xml><?xml version="1.0" encoding="utf-8"?>
-<w:endnotes xmlns:wpc="http://schemas.microsoft.com/office/word/2010/wordprocessingCanvas" xmlns:mc="http://schemas.openxmlformats.org/markup-compatibility/2006" xmlns:o="urn:schemas-microsoft-com:office:office" xmlns:r="http://schemas.openxmlformats.org/officeDocument/2006/relationships" xmlns:m="http://schemas.openxmlformats.org/officeDocument/2006/math" xmlns:v="urn:schemas-microsoft-com:vml" xmlns:wp14="http://schemas.microsoft.com/office/word/2010/wordprocessingDrawing" xmlns:wp="http://schemas.openxmlformats.org/drawingml/2006/wordprocessingDrawing" xmlns:w10="urn:schemas-microsoft-com:office:word" xmlns:w="http://schemas.openxmlformats.org/wordprocessingml/2006/main" xmlns:w14="http://schemas.microsoft.com/office/word/2010/wordml" xmlns:w15="http://schemas.microsoft.com/office/word/2012/wordml" xmlns:wpg="http://schemas.microsoft.com/office/word/2010/wordprocessingGroup" xmlns:wpi="http://schemas.microsoft.com/office/word/2010/wordprocessingInk" xmlns:wne="http://schemas.microsoft.com/office/word/2006/wordml" xmlns:wps="http://schemas.microsoft.com/office/word/2010/wordprocessingShape" mc:Ignorable="w14 w15 wp14">
+<w:endnotes xmlns:wpc="http://schemas.microsoft.com/office/word/2010/wordprocessingCanvas" xmlns:mc="http://schemas.openxmlformats.org/markup-compatibility/2006" xmlns:o="urn:schemas-microsoft-com:office:office" xmlns:r="http://schemas.openxmlformats.org/officeDocument/2006/relationships" xmlns:m="http://schemas.openxmlformats.org/officeDocument/2006/math" xmlns:v="urn:schemas-microsoft-com:vml" xmlns:wp14="http://schemas.microsoft.com/office/word/2010/wordprocessingDrawing" xmlns:wp="http://schemas.openxmlformats.org/drawingml/2006/wordprocessingDrawing" xmlns:w10="urn:schemas-microsoft-com:office:word" xmlns:w="http://schemas.openxmlformats.org/wordprocessingml/2006/main" xmlns:w14="http://schemas.microsoft.com/office/word/2010/wordml" xmlns:wpg="http://schemas.microsoft.com/office/word/2010/wordprocessingGroup" xmlns:wpi="http://schemas.microsoft.com/office/word/2010/wordprocessingInk" xmlns:wne="http://schemas.microsoft.com/office/word/2006/wordml" xmlns:wps="http://schemas.microsoft.com/office/word/2010/wordprocessingShape" mc:Ignorable="w14 wp14">
   <w:endnote w:type="separator" w:id="-1">
     <w:p>
       <w:pPr>
@@ -1180,7 +1821,7 @@
 </file>
 
 <file path=word/footer1.xml><?xml version="1.0" encoding="utf-8"?>
-<w:ftr xmlns:wpc="http://schemas.microsoft.com/office/word/2010/wordprocessingCanvas" xmlns:mc="http://schemas.openxmlformats.org/markup-compatibility/2006" xmlns:o="urn:schemas-microsoft-com:office:office" xmlns:r="http://schemas.openxmlformats.org/officeDocument/2006/relationships" xmlns:m="http://schemas.openxmlformats.org/officeDocument/2006/math" xmlns:v="urn:schemas-microsoft-com:vml" xmlns:wp14="http://schemas.microsoft.com/office/word/2010/wordprocessingDrawing" xmlns:wp="http://schemas.openxmlformats.org/drawingml/2006/wordprocessingDrawing" xmlns:w10="urn:schemas-microsoft-com:office:word" xmlns:w="http://schemas.openxmlformats.org/wordprocessingml/2006/main" xmlns:w14="http://schemas.microsoft.com/office/word/2010/wordml" xmlns:w15="http://schemas.microsoft.com/office/word/2012/wordml" xmlns:wpg="http://schemas.microsoft.com/office/word/2010/wordprocessingGroup" xmlns:wpi="http://schemas.microsoft.com/office/word/2010/wordprocessingInk" xmlns:wne="http://schemas.microsoft.com/office/word/2006/wordml" xmlns:wps="http://schemas.microsoft.com/office/word/2010/wordprocessingShape" mc:Ignorable="w14 w15 wp14">
+<w:ftr xmlns:wpc="http://schemas.microsoft.com/office/word/2010/wordprocessingCanvas" xmlns:mc="http://schemas.openxmlformats.org/markup-compatibility/2006" xmlns:o="urn:schemas-microsoft-com:office:office" xmlns:r="http://schemas.openxmlformats.org/officeDocument/2006/relationships" xmlns:m="http://schemas.openxmlformats.org/officeDocument/2006/math" xmlns:v="urn:schemas-microsoft-com:vml" xmlns:wp14="http://schemas.microsoft.com/office/word/2010/wordprocessingDrawing" xmlns:wp="http://schemas.openxmlformats.org/drawingml/2006/wordprocessingDrawing" xmlns:w10="urn:schemas-microsoft-com:office:word" xmlns:w="http://schemas.openxmlformats.org/wordprocessingml/2006/main" xmlns:w14="http://schemas.microsoft.com/office/word/2010/wordml" xmlns:wpg="http://schemas.microsoft.com/office/word/2010/wordprocessingGroup" xmlns:wpi="http://schemas.microsoft.com/office/word/2010/wordprocessingInk" xmlns:wne="http://schemas.microsoft.com/office/word/2006/wordml" xmlns:wps="http://schemas.microsoft.com/office/word/2010/wordprocessingShape" mc:Ignorable="w14 wp14">
   <w:p>
     <w:pPr>
       <w:pStyle w:val="Rodap"/>
@@ -1213,7 +1854,7 @@
 </file>
 
 <file path=word/footnotes.xml><?xml version="1.0" encoding="utf-8"?>
-<w:footnotes xmlns:wpc="http://schemas.microsoft.com/office/word/2010/wordprocessingCanvas" xmlns:mc="http://schemas.openxmlformats.org/markup-compatibility/2006" xmlns:o="urn:schemas-microsoft-com:office:office" xmlns:r="http://schemas.openxmlformats.org/officeDocument/2006/relationships" xmlns:m="http://schemas.openxmlformats.org/officeDocument/2006/math" xmlns:v="urn:schemas-microsoft-com:vml" xmlns:wp14="http://schemas.microsoft.com/office/word/2010/wordprocessingDrawing" xmlns:wp="http://schemas.openxmlformats.org/drawingml/2006/wordprocessingDrawing" xmlns:w10="urn:schemas-microsoft-com:office:word" xmlns:w="http://schemas.openxmlformats.org/wordprocessingml/2006/main" xmlns:w14="http://schemas.microsoft.com/office/word/2010/wordml" xmlns:w15="http://schemas.microsoft.com/office/word/2012/wordml" xmlns:wpg="http://schemas.microsoft.com/office/word/2010/wordprocessingGroup" xmlns:wpi="http://schemas.microsoft.com/office/word/2010/wordprocessingInk" xmlns:wne="http://schemas.microsoft.com/office/word/2006/wordml" xmlns:wps="http://schemas.microsoft.com/office/word/2010/wordprocessingShape" mc:Ignorable="w14 w15 wp14">
+<w:footnotes xmlns:wpc="http://schemas.microsoft.com/office/word/2010/wordprocessingCanvas" xmlns:mc="http://schemas.openxmlformats.org/markup-compatibility/2006" xmlns:o="urn:schemas-microsoft-com:office:office" xmlns:r="http://schemas.openxmlformats.org/officeDocument/2006/relationships" xmlns:m="http://schemas.openxmlformats.org/officeDocument/2006/math" xmlns:v="urn:schemas-microsoft-com:vml" xmlns:wp14="http://schemas.microsoft.com/office/word/2010/wordprocessingDrawing" xmlns:wp="http://schemas.openxmlformats.org/drawingml/2006/wordprocessingDrawing" xmlns:w10="urn:schemas-microsoft-com:office:word" xmlns:w="http://schemas.openxmlformats.org/wordprocessingml/2006/main" xmlns:w14="http://schemas.microsoft.com/office/word/2010/wordml" xmlns:wpg="http://schemas.microsoft.com/office/word/2010/wordprocessingGroup" xmlns:wpi="http://schemas.microsoft.com/office/word/2010/wordprocessingInk" xmlns:wne="http://schemas.microsoft.com/office/word/2006/wordml" xmlns:wps="http://schemas.microsoft.com/office/word/2010/wordprocessingShape" mc:Ignorable="w14 wp14">
   <w:footnote w:type="separator" w:id="-1">
     <w:p>
       <w:pPr>
@@ -1238,7 +1879,7 @@
 </file>
 
 <file path=word/header1.xml><?xml version="1.0" encoding="utf-8"?>
-<w:hdr xmlns:wpc="http://schemas.microsoft.com/office/word/2010/wordprocessingCanvas" xmlns:mc="http://schemas.openxmlformats.org/markup-compatibility/2006" xmlns:o="urn:schemas-microsoft-com:office:office" xmlns:r="http://schemas.openxmlformats.org/officeDocument/2006/relationships" xmlns:m="http://schemas.openxmlformats.org/officeDocument/2006/math" xmlns:v="urn:schemas-microsoft-com:vml" xmlns:wp14="http://schemas.microsoft.com/office/word/2010/wordprocessingDrawing" xmlns:wp="http://schemas.openxmlformats.org/drawingml/2006/wordprocessingDrawing" xmlns:w10="urn:schemas-microsoft-com:office:word" xmlns:w="http://schemas.openxmlformats.org/wordprocessingml/2006/main" xmlns:w14="http://schemas.microsoft.com/office/word/2010/wordml" xmlns:w15="http://schemas.microsoft.com/office/word/2012/wordml" xmlns:wpg="http://schemas.microsoft.com/office/word/2010/wordprocessingGroup" xmlns:wpi="http://schemas.microsoft.com/office/word/2010/wordprocessingInk" xmlns:wne="http://schemas.microsoft.com/office/word/2006/wordml" xmlns:wps="http://schemas.microsoft.com/office/word/2010/wordprocessingShape" mc:Ignorable="w14 w15 wp14">
+<w:hdr xmlns:wpc="http://schemas.microsoft.com/office/word/2010/wordprocessingCanvas" xmlns:mc="http://schemas.openxmlformats.org/markup-compatibility/2006" xmlns:o="urn:schemas-microsoft-com:office:office" xmlns:r="http://schemas.openxmlformats.org/officeDocument/2006/relationships" xmlns:m="http://schemas.openxmlformats.org/officeDocument/2006/math" xmlns:v="urn:schemas-microsoft-com:vml" xmlns:wp14="http://schemas.microsoft.com/office/word/2010/wordprocessingDrawing" xmlns:wp="http://schemas.openxmlformats.org/drawingml/2006/wordprocessingDrawing" xmlns:w10="urn:schemas-microsoft-com:office:word" xmlns:w="http://schemas.openxmlformats.org/wordprocessingml/2006/main" xmlns:w14="http://schemas.microsoft.com/office/word/2010/wordml" xmlns:wpg="http://schemas.microsoft.com/office/word/2010/wordprocessingGroup" xmlns:wpi="http://schemas.microsoft.com/office/word/2010/wordprocessingInk" xmlns:wne="http://schemas.microsoft.com/office/word/2006/wordml" xmlns:wps="http://schemas.microsoft.com/office/word/2010/wordprocessingShape" mc:Ignorable="w14 wp14">
   <w:tbl>
     <w:tblPr>
       <w:tblStyle w:val="Tabelacomgrade"/>
@@ -1376,7 +2017,7 @@
 </file>
 
 <file path=word/numbering.xml><?xml version="1.0" encoding="utf-8"?>
-<w:numbering xmlns:wpc="http://schemas.microsoft.com/office/word/2010/wordprocessingCanvas" xmlns:mc="http://schemas.openxmlformats.org/markup-compatibility/2006" xmlns:o="urn:schemas-microsoft-com:office:office" xmlns:r="http://schemas.openxmlformats.org/officeDocument/2006/relationships" xmlns:m="http://schemas.openxmlformats.org/officeDocument/2006/math" xmlns:v="urn:schemas-microsoft-com:vml" xmlns:wp14="http://schemas.microsoft.com/office/word/2010/wordprocessingDrawing" xmlns:wp="http://schemas.openxmlformats.org/drawingml/2006/wordprocessingDrawing" xmlns:w10="urn:schemas-microsoft-com:office:word" xmlns:w="http://schemas.openxmlformats.org/wordprocessingml/2006/main" xmlns:w14="http://schemas.microsoft.com/office/word/2010/wordml" xmlns:w15="http://schemas.microsoft.com/office/word/2012/wordml" xmlns:wpg="http://schemas.microsoft.com/office/word/2010/wordprocessingGroup" xmlns:wpi="http://schemas.microsoft.com/office/word/2010/wordprocessingInk" xmlns:wne="http://schemas.microsoft.com/office/word/2006/wordml" xmlns:wps="http://schemas.microsoft.com/office/word/2010/wordprocessingShape" mc:Ignorable="w14 w15 wp14">
+<w:numbering xmlns:wpc="http://schemas.microsoft.com/office/word/2010/wordprocessingCanvas" xmlns:mc="http://schemas.openxmlformats.org/markup-compatibility/2006" xmlns:o="urn:schemas-microsoft-com:office:office" xmlns:r="http://schemas.openxmlformats.org/officeDocument/2006/relationships" xmlns:m="http://schemas.openxmlformats.org/officeDocument/2006/math" xmlns:v="urn:schemas-microsoft-com:vml" xmlns:wp14="http://schemas.microsoft.com/office/word/2010/wordprocessingDrawing" xmlns:wp="http://schemas.openxmlformats.org/drawingml/2006/wordprocessingDrawing" xmlns:w10="urn:schemas-microsoft-com:office:word" xmlns:w="http://schemas.openxmlformats.org/wordprocessingml/2006/main" xmlns:w14="http://schemas.microsoft.com/office/word/2010/wordml" xmlns:wpg="http://schemas.microsoft.com/office/word/2010/wordprocessingGroup" xmlns:wpi="http://schemas.microsoft.com/office/word/2010/wordprocessingInk" xmlns:wne="http://schemas.microsoft.com/office/word/2006/wordml" xmlns:wps="http://schemas.microsoft.com/office/word/2010/wordprocessingShape" mc:Ignorable="w14 wp14">
   <w:abstractNum w:abstractNumId="0">
     <w:nsid w:val="101B149F"/>
     <w:multiLevelType w:val="multilevel"/>
@@ -1517,14 +2158,166 @@
       </w:rPr>
     </w:lvl>
   </w:abstractNum>
+  <w:abstractNum w:abstractNumId="1">
+    <w:nsid w:val="416C2070"/>
+    <w:multiLevelType w:val="multilevel"/>
+    <w:tmpl w:val="22EACDD6"/>
+    <w:lvl w:ilvl="0">
+      <w:start w:val="1"/>
+      <w:numFmt w:val="bullet"/>
+      <w:lvlText w:val=""/>
+      <w:lvlJc w:val="left"/>
+      <w:pPr>
+        <w:tabs>
+          <w:tab w:val="num" w:pos="720"/>
+        </w:tabs>
+        <w:ind w:left="720" w:hanging="360"/>
+      </w:pPr>
+      <w:rPr>
+        <w:rFonts w:ascii="Symbol" w:hAnsi="Symbol" w:hint="default"/>
+        <w:sz w:val="20"/>
+      </w:rPr>
+    </w:lvl>
+    <w:lvl w:ilvl="1" w:tentative="1">
+      <w:start w:val="1"/>
+      <w:numFmt w:val="bullet"/>
+      <w:lvlText w:val=""/>
+      <w:lvlJc w:val="left"/>
+      <w:pPr>
+        <w:tabs>
+          <w:tab w:val="num" w:pos="1440"/>
+        </w:tabs>
+        <w:ind w:left="1440" w:hanging="360"/>
+      </w:pPr>
+      <w:rPr>
+        <w:rFonts w:ascii="Symbol" w:hAnsi="Symbol" w:hint="default"/>
+        <w:sz w:val="20"/>
+      </w:rPr>
+    </w:lvl>
+    <w:lvl w:ilvl="2" w:tentative="1">
+      <w:start w:val="1"/>
+      <w:numFmt w:val="bullet"/>
+      <w:lvlText w:val=""/>
+      <w:lvlJc w:val="left"/>
+      <w:pPr>
+        <w:tabs>
+          <w:tab w:val="num" w:pos="2160"/>
+        </w:tabs>
+        <w:ind w:left="2160" w:hanging="360"/>
+      </w:pPr>
+      <w:rPr>
+        <w:rFonts w:ascii="Symbol" w:hAnsi="Symbol" w:hint="default"/>
+        <w:sz w:val="20"/>
+      </w:rPr>
+    </w:lvl>
+    <w:lvl w:ilvl="3" w:tentative="1">
+      <w:start w:val="1"/>
+      <w:numFmt w:val="bullet"/>
+      <w:lvlText w:val=""/>
+      <w:lvlJc w:val="left"/>
+      <w:pPr>
+        <w:tabs>
+          <w:tab w:val="num" w:pos="2880"/>
+        </w:tabs>
+        <w:ind w:left="2880" w:hanging="360"/>
+      </w:pPr>
+      <w:rPr>
+        <w:rFonts w:ascii="Symbol" w:hAnsi="Symbol" w:hint="default"/>
+        <w:sz w:val="20"/>
+      </w:rPr>
+    </w:lvl>
+    <w:lvl w:ilvl="4" w:tentative="1">
+      <w:start w:val="1"/>
+      <w:numFmt w:val="bullet"/>
+      <w:lvlText w:val=""/>
+      <w:lvlJc w:val="left"/>
+      <w:pPr>
+        <w:tabs>
+          <w:tab w:val="num" w:pos="3600"/>
+        </w:tabs>
+        <w:ind w:left="3600" w:hanging="360"/>
+      </w:pPr>
+      <w:rPr>
+        <w:rFonts w:ascii="Symbol" w:hAnsi="Symbol" w:hint="default"/>
+        <w:sz w:val="20"/>
+      </w:rPr>
+    </w:lvl>
+    <w:lvl w:ilvl="5" w:tentative="1">
+      <w:start w:val="1"/>
+      <w:numFmt w:val="bullet"/>
+      <w:lvlText w:val=""/>
+      <w:lvlJc w:val="left"/>
+      <w:pPr>
+        <w:tabs>
+          <w:tab w:val="num" w:pos="4320"/>
+        </w:tabs>
+        <w:ind w:left="4320" w:hanging="360"/>
+      </w:pPr>
+      <w:rPr>
+        <w:rFonts w:ascii="Symbol" w:hAnsi="Symbol" w:hint="default"/>
+        <w:sz w:val="20"/>
+      </w:rPr>
+    </w:lvl>
+    <w:lvl w:ilvl="6" w:tentative="1">
+      <w:start w:val="1"/>
+      <w:numFmt w:val="bullet"/>
+      <w:lvlText w:val=""/>
+      <w:lvlJc w:val="left"/>
+      <w:pPr>
+        <w:tabs>
+          <w:tab w:val="num" w:pos="5040"/>
+        </w:tabs>
+        <w:ind w:left="5040" w:hanging="360"/>
+      </w:pPr>
+      <w:rPr>
+        <w:rFonts w:ascii="Symbol" w:hAnsi="Symbol" w:hint="default"/>
+        <w:sz w:val="20"/>
+      </w:rPr>
+    </w:lvl>
+    <w:lvl w:ilvl="7" w:tentative="1">
+      <w:start w:val="1"/>
+      <w:numFmt w:val="bullet"/>
+      <w:lvlText w:val=""/>
+      <w:lvlJc w:val="left"/>
+      <w:pPr>
+        <w:tabs>
+          <w:tab w:val="num" w:pos="5760"/>
+        </w:tabs>
+        <w:ind w:left="5760" w:hanging="360"/>
+      </w:pPr>
+      <w:rPr>
+        <w:rFonts w:ascii="Symbol" w:hAnsi="Symbol" w:hint="default"/>
+        <w:sz w:val="20"/>
+      </w:rPr>
+    </w:lvl>
+    <w:lvl w:ilvl="8" w:tentative="1">
+      <w:start w:val="1"/>
+      <w:numFmt w:val="bullet"/>
+      <w:lvlText w:val=""/>
+      <w:lvlJc w:val="left"/>
+      <w:pPr>
+        <w:tabs>
+          <w:tab w:val="num" w:pos="6480"/>
+        </w:tabs>
+        <w:ind w:left="6480" w:hanging="360"/>
+      </w:pPr>
+      <w:rPr>
+        <w:rFonts w:ascii="Symbol" w:hAnsi="Symbol" w:hint="default"/>
+        <w:sz w:val="20"/>
+      </w:rPr>
+    </w:lvl>
+  </w:abstractNum>
   <w:num w:numId="1">
     <w:abstractNumId w:val="0"/>
+  </w:num>
+  <w:num w:numId="2">
+    <w:abstractNumId w:val="1"/>
   </w:num>
 </w:numbering>
 </file>
 
 <file path=word/styles.xml><?xml version="1.0" encoding="utf-8"?>
-<w:styles xmlns:mc="http://schemas.openxmlformats.org/markup-compatibility/2006" xmlns:r="http://schemas.openxmlformats.org/officeDocument/2006/relationships" xmlns:w="http://schemas.openxmlformats.org/wordprocessingml/2006/main" xmlns:w14="http://schemas.microsoft.com/office/word/2010/wordml" xmlns:w15="http://schemas.microsoft.com/office/word/2012/wordml" mc:Ignorable="w14 w15">
+<w:styles xmlns:mc="http://schemas.openxmlformats.org/markup-compatibility/2006" xmlns:r="http://schemas.openxmlformats.org/officeDocument/2006/relationships" xmlns:w="http://schemas.openxmlformats.org/wordprocessingml/2006/main" xmlns:w14="http://schemas.microsoft.com/office/word/2010/wordml" mc:Ignorable="w14">
   <w:docDefaults>
     <w:rPrDefault>
       <w:rPr>
@@ -1540,378 +2333,144 @@
       </w:pPr>
     </w:pPrDefault>
   </w:docDefaults>
-  <w:latentStyles w:defLockedState="0" w:defUIPriority="99" w:defSemiHidden="0" w:defUnhideWhenUsed="0" w:defQFormat="0" w:count="371">
-    <w:lsdException w:name="Normal" w:uiPriority="0" w:qFormat="1"/>
-    <w:lsdException w:name="heading 1" w:uiPriority="9" w:qFormat="1"/>
-    <w:lsdException w:name="heading 2" w:semiHidden="1" w:uiPriority="9" w:unhideWhenUsed="1" w:qFormat="1"/>
-    <w:lsdException w:name="heading 3" w:semiHidden="1" w:uiPriority="9" w:unhideWhenUsed="1" w:qFormat="1"/>
-    <w:lsdException w:name="heading 4" w:semiHidden="1" w:uiPriority="9" w:unhideWhenUsed="1" w:qFormat="1"/>
-    <w:lsdException w:name="heading 5" w:semiHidden="1" w:uiPriority="9" w:unhideWhenUsed="1" w:qFormat="1"/>
-    <w:lsdException w:name="heading 6" w:semiHidden="1" w:uiPriority="9" w:unhideWhenUsed="1" w:qFormat="1"/>
-    <w:lsdException w:name="heading 7" w:semiHidden="1" w:uiPriority="9" w:unhideWhenUsed="1" w:qFormat="1"/>
-    <w:lsdException w:name="heading 8" w:semiHidden="1" w:uiPriority="9" w:unhideWhenUsed="1" w:qFormat="1"/>
-    <w:lsdException w:name="heading 9" w:semiHidden="1" w:uiPriority="9" w:unhideWhenUsed="1" w:qFormat="1"/>
-    <w:lsdException w:name="index 1" w:semiHidden="1" w:unhideWhenUsed="1"/>
-    <w:lsdException w:name="index 2" w:semiHidden="1" w:unhideWhenUsed="1"/>
-    <w:lsdException w:name="index 3" w:semiHidden="1" w:unhideWhenUsed="1"/>
-    <w:lsdException w:name="index 4" w:semiHidden="1" w:unhideWhenUsed="1"/>
-    <w:lsdException w:name="index 5" w:semiHidden="1" w:unhideWhenUsed="1"/>
-    <w:lsdException w:name="index 6" w:semiHidden="1" w:unhideWhenUsed="1"/>
-    <w:lsdException w:name="index 7" w:semiHidden="1" w:unhideWhenUsed="1"/>
-    <w:lsdException w:name="index 8" w:semiHidden="1" w:unhideWhenUsed="1"/>
-    <w:lsdException w:name="index 9" w:semiHidden="1" w:unhideWhenUsed="1"/>
-    <w:lsdException w:name="toc 1" w:semiHidden="1" w:uiPriority="39" w:unhideWhenUsed="1"/>
-    <w:lsdException w:name="toc 2" w:semiHidden="1" w:uiPriority="39" w:unhideWhenUsed="1"/>
-    <w:lsdException w:name="toc 3" w:semiHidden="1" w:uiPriority="39" w:unhideWhenUsed="1"/>
-    <w:lsdException w:name="toc 4" w:semiHidden="1" w:uiPriority="39" w:unhideWhenUsed="1"/>
-    <w:lsdException w:name="toc 5" w:semiHidden="1" w:uiPriority="39" w:unhideWhenUsed="1"/>
-    <w:lsdException w:name="toc 6" w:semiHidden="1" w:uiPriority="39" w:unhideWhenUsed="1"/>
-    <w:lsdException w:name="toc 7" w:semiHidden="1" w:uiPriority="39" w:unhideWhenUsed="1"/>
-    <w:lsdException w:name="toc 8" w:semiHidden="1" w:uiPriority="39" w:unhideWhenUsed="1"/>
-    <w:lsdException w:name="toc 9" w:semiHidden="1" w:uiPriority="39" w:unhideWhenUsed="1"/>
-    <w:lsdException w:name="Normal Indent" w:semiHidden="1" w:unhideWhenUsed="1"/>
-    <w:lsdException w:name="footnote text" w:semiHidden="1" w:unhideWhenUsed="1"/>
-    <w:lsdException w:name="annotation text" w:semiHidden="1" w:unhideWhenUsed="1"/>
-    <w:lsdException w:name="header" w:semiHidden="1" w:unhideWhenUsed="1"/>
-    <w:lsdException w:name="footer" w:semiHidden="1" w:unhideWhenUsed="1"/>
-    <w:lsdException w:name="index heading" w:semiHidden="1" w:unhideWhenUsed="1"/>
-    <w:lsdException w:name="caption" w:semiHidden="1" w:uiPriority="35" w:unhideWhenUsed="1" w:qFormat="1"/>
-    <w:lsdException w:name="table of figures" w:semiHidden="1" w:unhideWhenUsed="1"/>
-    <w:lsdException w:name="envelope address" w:semiHidden="1" w:unhideWhenUsed="1"/>
-    <w:lsdException w:name="envelope return" w:semiHidden="1" w:unhideWhenUsed="1"/>
-    <w:lsdException w:name="footnote reference" w:semiHidden="1" w:unhideWhenUsed="1"/>
-    <w:lsdException w:name="annotation reference" w:semiHidden="1" w:unhideWhenUsed="1"/>
-    <w:lsdException w:name="line number" w:semiHidden="1" w:unhideWhenUsed="1"/>
-    <w:lsdException w:name="page number" w:semiHidden="1" w:unhideWhenUsed="1"/>
-    <w:lsdException w:name="endnote reference" w:semiHidden="1" w:unhideWhenUsed="1"/>
-    <w:lsdException w:name="endnote text" w:semiHidden="1" w:unhideWhenUsed="1"/>
-    <w:lsdException w:name="table of authorities" w:semiHidden="1" w:unhideWhenUsed="1"/>
-    <w:lsdException w:name="macro" w:semiHidden="1" w:unhideWhenUsed="1"/>
-    <w:lsdException w:name="toa heading" w:semiHidden="1" w:unhideWhenUsed="1"/>
-    <w:lsdException w:name="List" w:semiHidden="1" w:unhideWhenUsed="1"/>
-    <w:lsdException w:name="List Bullet" w:semiHidden="1" w:unhideWhenUsed="1"/>
-    <w:lsdException w:name="List Number" w:semiHidden="1" w:unhideWhenUsed="1"/>
-    <w:lsdException w:name="List 2" w:semiHidden="1" w:unhideWhenUsed="1"/>
-    <w:lsdException w:name="List 3" w:semiHidden="1" w:unhideWhenUsed="1"/>
-    <w:lsdException w:name="List 4" w:semiHidden="1" w:unhideWhenUsed="1"/>
-    <w:lsdException w:name="List 5" w:semiHidden="1" w:unhideWhenUsed="1"/>
-    <w:lsdException w:name="List Bullet 2" w:semiHidden="1" w:unhideWhenUsed="1"/>
-    <w:lsdException w:name="List Bullet 3" w:semiHidden="1" w:unhideWhenUsed="1"/>
-    <w:lsdException w:name="List Bullet 4" w:semiHidden="1" w:unhideWhenUsed="1"/>
-    <w:lsdException w:name="List Bullet 5" w:semiHidden="1" w:unhideWhenUsed="1"/>
-    <w:lsdException w:name="List Number 2" w:semiHidden="1" w:unhideWhenUsed="1"/>
-    <w:lsdException w:name="List Number 3" w:semiHidden="1" w:unhideWhenUsed="1"/>
-    <w:lsdException w:name="List Number 4" w:semiHidden="1" w:unhideWhenUsed="1"/>
-    <w:lsdException w:name="List Number 5" w:semiHidden="1" w:unhideWhenUsed="1"/>
-    <w:lsdException w:name="Title" w:uiPriority="10" w:qFormat="1"/>
-    <w:lsdException w:name="Closing" w:semiHidden="1" w:unhideWhenUsed="1"/>
-    <w:lsdException w:name="Signature" w:semiHidden="1" w:unhideWhenUsed="1"/>
-    <w:lsdException w:name="Default Paragraph Font" w:semiHidden="1" w:uiPriority="1" w:unhideWhenUsed="1"/>
-    <w:lsdException w:name="Body Text" w:semiHidden="1" w:unhideWhenUsed="1"/>
-    <w:lsdException w:name="Body Text Indent" w:semiHidden="1" w:unhideWhenUsed="1"/>
-    <w:lsdException w:name="List Continue" w:semiHidden="1" w:unhideWhenUsed="1"/>
-    <w:lsdException w:name="List Continue 2" w:semiHidden="1" w:unhideWhenUsed="1"/>
-    <w:lsdException w:name="List Continue 3" w:semiHidden="1" w:unhideWhenUsed="1"/>
-    <w:lsdException w:name="List Continue 4" w:semiHidden="1" w:unhideWhenUsed="1"/>
-    <w:lsdException w:name="List Continue 5" w:semiHidden="1" w:unhideWhenUsed="1"/>
-    <w:lsdException w:name="Message Header" w:semiHidden="1" w:unhideWhenUsed="1"/>
-    <w:lsdException w:name="Subtitle" w:uiPriority="11" w:qFormat="1"/>
-    <w:lsdException w:name="Salutation" w:semiHidden="1" w:unhideWhenUsed="1"/>
-    <w:lsdException w:name="Date" w:semiHidden="1" w:unhideWhenUsed="1"/>
-    <w:lsdException w:name="Body Text First Indent" w:semiHidden="1" w:unhideWhenUsed="1"/>
-    <w:lsdException w:name="Body Text First Indent 2" w:semiHidden="1" w:unhideWhenUsed="1"/>
-    <w:lsdException w:name="Note Heading" w:semiHidden="1" w:unhideWhenUsed="1"/>
-    <w:lsdException w:name="Body Text 2" w:semiHidden="1" w:unhideWhenUsed="1"/>
-    <w:lsdException w:name="Body Text 3" w:semiHidden="1" w:unhideWhenUsed="1"/>
-    <w:lsdException w:name="Body Text Indent 2" w:semiHidden="1" w:unhideWhenUsed="1"/>
-    <w:lsdException w:name="Body Text Indent 3" w:semiHidden="1" w:unhideWhenUsed="1"/>
-    <w:lsdException w:name="Block Text" w:semiHidden="1" w:unhideWhenUsed="1"/>
-    <w:lsdException w:name="Hyperlink" w:semiHidden="1" w:unhideWhenUsed="1"/>
-    <w:lsdException w:name="FollowedHyperlink" w:semiHidden="1" w:unhideWhenUsed="1"/>
-    <w:lsdException w:name="Strong" w:uiPriority="22" w:qFormat="1"/>
-    <w:lsdException w:name="Emphasis" w:uiPriority="20" w:qFormat="1"/>
-    <w:lsdException w:name="Document Map" w:semiHidden="1" w:unhideWhenUsed="1"/>
-    <w:lsdException w:name="Plain Text" w:semiHidden="1" w:unhideWhenUsed="1"/>
-    <w:lsdException w:name="E-mail Signature" w:semiHidden="1" w:unhideWhenUsed="1"/>
-    <w:lsdException w:name="HTML Top of Form" w:semiHidden="1" w:unhideWhenUsed="1"/>
-    <w:lsdException w:name="HTML Bottom of Form" w:semiHidden="1" w:unhideWhenUsed="1"/>
-    <w:lsdException w:name="Normal (Web)" w:semiHidden="1" w:unhideWhenUsed="1"/>
-    <w:lsdException w:name="HTML Acronym" w:semiHidden="1" w:unhideWhenUsed="1"/>
-    <w:lsdException w:name="HTML Address" w:semiHidden="1" w:unhideWhenUsed="1"/>
-    <w:lsdException w:name="HTML Cite" w:semiHidden="1" w:unhideWhenUsed="1"/>
-    <w:lsdException w:name="HTML Code" w:semiHidden="1" w:unhideWhenUsed="1"/>
-    <w:lsdException w:name="HTML Definition" w:semiHidden="1" w:unhideWhenUsed="1"/>
-    <w:lsdException w:name="HTML Keyboard" w:semiHidden="1" w:unhideWhenUsed="1"/>
-    <w:lsdException w:name="HTML Preformatted" w:semiHidden="1" w:unhideWhenUsed="1"/>
-    <w:lsdException w:name="HTML Sample" w:semiHidden="1" w:unhideWhenUsed="1"/>
-    <w:lsdException w:name="HTML Typewriter" w:semiHidden="1" w:unhideWhenUsed="1"/>
-    <w:lsdException w:name="HTML Variable" w:semiHidden="1" w:unhideWhenUsed="1"/>
-    <w:lsdException w:name="Normal Table" w:semiHidden="1" w:unhideWhenUsed="1"/>
-    <w:lsdException w:name="annotation subject" w:semiHidden="1" w:unhideWhenUsed="1"/>
-    <w:lsdException w:name="No List" w:semiHidden="1" w:unhideWhenUsed="1"/>
-    <w:lsdException w:name="Outline List 1" w:semiHidden="1" w:unhideWhenUsed="1"/>
-    <w:lsdException w:name="Outline List 2" w:semiHidden="1" w:unhideWhenUsed="1"/>
-    <w:lsdException w:name="Outline List 3" w:semiHidden="1" w:unhideWhenUsed="1"/>
-    <w:lsdException w:name="Table Simple 1" w:semiHidden="1" w:unhideWhenUsed="1"/>
-    <w:lsdException w:name="Table Simple 2" w:semiHidden="1" w:unhideWhenUsed="1"/>
-    <w:lsdException w:name="Table Simple 3" w:semiHidden="1" w:unhideWhenUsed="1"/>
-    <w:lsdException w:name="Table Classic 1" w:semiHidden="1" w:unhideWhenUsed="1"/>
-    <w:lsdException w:name="Table Classic 2" w:semiHidden="1" w:unhideWhenUsed="1"/>
-    <w:lsdException w:name="Table Classic 3" w:semiHidden="1" w:unhideWhenUsed="1"/>
-    <w:lsdException w:name="Table Classic 4" w:semiHidden="1" w:unhideWhenUsed="1"/>
-    <w:lsdException w:name="Table Colorful 1" w:semiHidden="1" w:unhideWhenUsed="1"/>
-    <w:lsdException w:name="Table Colorful 2" w:semiHidden="1" w:unhideWhenUsed="1"/>
-    <w:lsdException w:name="Table Colorful 3" w:semiHidden="1" w:unhideWhenUsed="1"/>
-    <w:lsdException w:name="Table Columns 1" w:semiHidden="1" w:unhideWhenUsed="1"/>
-    <w:lsdException w:name="Table Columns 2" w:semiHidden="1" w:unhideWhenUsed="1"/>
-    <w:lsdException w:name="Table Columns 3" w:semiHidden="1" w:unhideWhenUsed="1"/>
-    <w:lsdException w:name="Table Columns 4" w:semiHidden="1" w:unhideWhenUsed="1"/>
-    <w:lsdException w:name="Table Columns 5" w:semiHidden="1" w:unhideWhenUsed="1"/>
-    <w:lsdException w:name="Table Grid 1" w:semiHidden="1" w:unhideWhenUsed="1"/>
-    <w:lsdException w:name="Table Grid 2" w:semiHidden="1" w:unhideWhenUsed="1"/>
-    <w:lsdException w:name="Table Grid 3" w:semiHidden="1" w:unhideWhenUsed="1"/>
-    <w:lsdException w:name="Table Grid 4" w:semiHidden="1" w:unhideWhenUsed="1"/>
-    <w:lsdException w:name="Table Grid 5" w:semiHidden="1" w:unhideWhenUsed="1"/>
-    <w:lsdException w:name="Table Grid 6" w:semiHidden="1" w:unhideWhenUsed="1"/>
-    <w:lsdException w:name="Table Grid 7" w:semiHidden="1" w:unhideWhenUsed="1"/>
-    <w:lsdException w:name="Table Grid 8" w:semiHidden="1" w:unhideWhenUsed="1"/>
-    <w:lsdException w:name="Table List 1" w:semiHidden="1" w:unhideWhenUsed="1"/>
-    <w:lsdException w:name="Table List 2" w:semiHidden="1" w:unhideWhenUsed="1"/>
-    <w:lsdException w:name="Table List 3" w:semiHidden="1" w:unhideWhenUsed="1"/>
-    <w:lsdException w:name="Table List 4" w:semiHidden="1" w:unhideWhenUsed="1"/>
-    <w:lsdException w:name="Table List 5" w:semiHidden="1" w:unhideWhenUsed="1"/>
-    <w:lsdException w:name="Table List 6" w:semiHidden="1" w:unhideWhenUsed="1"/>
-    <w:lsdException w:name="Table List 7" w:semiHidden="1" w:unhideWhenUsed="1"/>
-    <w:lsdException w:name="Table List 8" w:semiHidden="1" w:unhideWhenUsed="1"/>
-    <w:lsdException w:name="Table 3D effects 1" w:semiHidden="1" w:unhideWhenUsed="1"/>
-    <w:lsdException w:name="Table 3D effects 2" w:semiHidden="1" w:unhideWhenUsed="1"/>
-    <w:lsdException w:name="Table 3D effects 3" w:semiHidden="1" w:unhideWhenUsed="1"/>
-    <w:lsdException w:name="Table Contemporary" w:semiHidden="1" w:unhideWhenUsed="1"/>
-    <w:lsdException w:name="Table Elegant" w:semiHidden="1" w:unhideWhenUsed="1"/>
-    <w:lsdException w:name="Table Professional" w:semiHidden="1" w:unhideWhenUsed="1"/>
-    <w:lsdException w:name="Table Subtle 1" w:semiHidden="1" w:unhideWhenUsed="1"/>
-    <w:lsdException w:name="Table Subtle 2" w:semiHidden="1" w:unhideWhenUsed="1"/>
-    <w:lsdException w:name="Table Web 1" w:semiHidden="1" w:unhideWhenUsed="1"/>
-    <w:lsdException w:name="Table Web 2" w:semiHidden="1" w:unhideWhenUsed="1"/>
-    <w:lsdException w:name="Table Web 3" w:semiHidden="1" w:unhideWhenUsed="1"/>
-    <w:lsdException w:name="Balloon Text" w:semiHidden="1" w:unhideWhenUsed="1"/>
-    <w:lsdException w:name="Table Grid" w:uiPriority="0"/>
-    <w:lsdException w:name="Table Theme" w:semiHidden="1" w:unhideWhenUsed="1"/>
-    <w:lsdException w:name="Placeholder Text" w:semiHidden="1"/>
-    <w:lsdException w:name="No Spacing" w:uiPriority="1" w:qFormat="1"/>
-    <w:lsdException w:name="Light Shading" w:uiPriority="60"/>
-    <w:lsdException w:name="Light List" w:uiPriority="61"/>
-    <w:lsdException w:name="Light Grid" w:uiPriority="62"/>
-    <w:lsdException w:name="Medium Shading 1" w:uiPriority="63"/>
-    <w:lsdException w:name="Medium Shading 2" w:uiPriority="64"/>
-    <w:lsdException w:name="Medium List 1" w:uiPriority="65"/>
-    <w:lsdException w:name="Medium List 2" w:uiPriority="66"/>
-    <w:lsdException w:name="Medium Grid 1" w:uiPriority="67"/>
-    <w:lsdException w:name="Medium Grid 2" w:uiPriority="68"/>
-    <w:lsdException w:name="Medium Grid 3" w:uiPriority="69"/>
-    <w:lsdException w:name="Dark List" w:uiPriority="70"/>
-    <w:lsdException w:name="Colorful Shading" w:uiPriority="71"/>
-    <w:lsdException w:name="Colorful List" w:uiPriority="72"/>
-    <w:lsdException w:name="Colorful Grid" w:uiPriority="73"/>
-    <w:lsdException w:name="Light Shading Accent 1" w:uiPriority="60"/>
-    <w:lsdException w:name="Light List Accent 1" w:uiPriority="61"/>
-    <w:lsdException w:name="Light Grid Accent 1" w:uiPriority="62"/>
-    <w:lsdException w:name="Medium Shading 1 Accent 1" w:uiPriority="63"/>
-    <w:lsdException w:name="Medium Shading 2 Accent 1" w:uiPriority="64"/>
-    <w:lsdException w:name="Medium List 1 Accent 1" w:uiPriority="65"/>
-    <w:lsdException w:name="Revision" w:semiHidden="1"/>
-    <w:lsdException w:name="List Paragraph" w:uiPriority="34" w:qFormat="1"/>
-    <w:lsdException w:name="Quote" w:uiPriority="29" w:qFormat="1"/>
-    <w:lsdException w:name="Intense Quote" w:uiPriority="30" w:qFormat="1"/>
-    <w:lsdException w:name="Medium List 2 Accent 1" w:uiPriority="66"/>
-    <w:lsdException w:name="Medium Grid 1 Accent 1" w:uiPriority="67"/>
-    <w:lsdException w:name="Medium Grid 2 Accent 1" w:uiPriority="68"/>
-    <w:lsdException w:name="Medium Grid 3 Accent 1" w:uiPriority="69"/>
-    <w:lsdException w:name="Dark List Accent 1" w:uiPriority="70"/>
-    <w:lsdException w:name="Colorful Shading Accent 1" w:uiPriority="71"/>
-    <w:lsdException w:name="Colorful List Accent 1" w:uiPriority="72"/>
-    <w:lsdException w:name="Colorful Grid Accent 1" w:uiPriority="73"/>
-    <w:lsdException w:name="Light Shading Accent 2" w:uiPriority="60"/>
-    <w:lsdException w:name="Light List Accent 2" w:uiPriority="61"/>
-    <w:lsdException w:name="Light Grid Accent 2" w:uiPriority="62"/>
-    <w:lsdException w:name="Medium Shading 1 Accent 2" w:uiPriority="63"/>
-    <w:lsdException w:name="Medium Shading 2 Accent 2" w:uiPriority="64"/>
-    <w:lsdException w:name="Medium List 1 Accent 2" w:uiPriority="65"/>
-    <w:lsdException w:name="Medium List 2 Accent 2" w:uiPriority="66"/>
-    <w:lsdException w:name="Medium Grid 1 Accent 2" w:uiPriority="67"/>
-    <w:lsdException w:name="Medium Grid 2 Accent 2" w:uiPriority="68"/>
-    <w:lsdException w:name="Medium Grid 3 Accent 2" w:uiPriority="69"/>
-    <w:lsdException w:name="Dark List Accent 2" w:uiPriority="70"/>
-    <w:lsdException w:name="Colorful Shading Accent 2" w:uiPriority="71"/>
-    <w:lsdException w:name="Colorful List Accent 2" w:uiPriority="72"/>
-    <w:lsdException w:name="Colorful Grid Accent 2" w:uiPriority="73"/>
-    <w:lsdException w:name="Light Shading Accent 3" w:uiPriority="60"/>
-    <w:lsdException w:name="Light List Accent 3" w:uiPriority="61"/>
-    <w:lsdException w:name="Light Grid Accent 3" w:uiPriority="62"/>
-    <w:lsdException w:name="Medium Shading 1 Accent 3" w:uiPriority="63"/>
-    <w:lsdException w:name="Medium Shading 2 Accent 3" w:uiPriority="64"/>
-    <w:lsdException w:name="Medium List 1 Accent 3" w:uiPriority="65"/>
-    <w:lsdException w:name="Medium List 2 Accent 3" w:uiPriority="66"/>
-    <w:lsdException w:name="Medium Grid 1 Accent 3" w:uiPriority="67"/>
-    <w:lsdException w:name="Medium Grid 2 Accent 3" w:uiPriority="68"/>
-    <w:lsdException w:name="Medium Grid 3 Accent 3" w:uiPriority="69"/>
-    <w:lsdException w:name="Dark List Accent 3" w:uiPriority="70"/>
-    <w:lsdException w:name="Colorful Shading Accent 3" w:uiPriority="71"/>
-    <w:lsdException w:name="Colorful List Accent 3" w:uiPriority="72"/>
-    <w:lsdException w:name="Colorful Grid Accent 3" w:uiPriority="73"/>
-    <w:lsdException w:name="Light Shading Accent 4" w:uiPriority="60"/>
-    <w:lsdException w:name="Light List Accent 4" w:uiPriority="61"/>
-    <w:lsdException w:name="Light Grid Accent 4" w:uiPriority="62"/>
-    <w:lsdException w:name="Medium Shading 1 Accent 4" w:uiPriority="63"/>
-    <w:lsdException w:name="Medium Shading 2 Accent 4" w:uiPriority="64"/>
-    <w:lsdException w:name="Medium List 1 Accent 4" w:uiPriority="65"/>
-    <w:lsdException w:name="Medium List 2 Accent 4" w:uiPriority="66"/>
-    <w:lsdException w:name="Medium Grid 1 Accent 4" w:uiPriority="67"/>
-    <w:lsdException w:name="Medium Grid 2 Accent 4" w:uiPriority="68"/>
-    <w:lsdException w:name="Medium Grid 3 Accent 4" w:uiPriority="69"/>
-    <w:lsdException w:name="Dark List Accent 4" w:uiPriority="70"/>
-    <w:lsdException w:name="Colorful Shading Accent 4" w:uiPriority="71"/>
-    <w:lsdException w:name="Colorful List Accent 4" w:uiPriority="72"/>
-    <w:lsdException w:name="Colorful Grid Accent 4" w:uiPriority="73"/>
-    <w:lsdException w:name="Light Shading Accent 5" w:uiPriority="60"/>
-    <w:lsdException w:name="Light List Accent 5" w:uiPriority="61"/>
-    <w:lsdException w:name="Light Grid Accent 5" w:uiPriority="62"/>
-    <w:lsdException w:name="Medium Shading 1 Accent 5" w:uiPriority="63"/>
-    <w:lsdException w:name="Medium Shading 2 Accent 5" w:uiPriority="64"/>
-    <w:lsdException w:name="Medium List 1 Accent 5" w:uiPriority="65"/>
-    <w:lsdException w:name="Medium List 2 Accent 5" w:uiPriority="66"/>
-    <w:lsdException w:name="Medium Grid 1 Accent 5" w:uiPriority="67"/>
-    <w:lsdException w:name="Medium Grid 2 Accent 5" w:uiPriority="68"/>
-    <w:lsdException w:name="Medium Grid 3 Accent 5" w:uiPriority="69"/>
-    <w:lsdException w:name="Dark List Accent 5" w:uiPriority="70"/>
-    <w:lsdException w:name="Colorful Shading Accent 5" w:uiPriority="71"/>
-    <w:lsdException w:name="Colorful List Accent 5" w:uiPriority="72"/>
-    <w:lsdException w:name="Colorful Grid Accent 5" w:uiPriority="73"/>
-    <w:lsdException w:name="Light Shading Accent 6" w:uiPriority="60"/>
-    <w:lsdException w:name="Light List Accent 6" w:uiPriority="61"/>
-    <w:lsdException w:name="Light Grid Accent 6" w:uiPriority="62"/>
-    <w:lsdException w:name="Medium Shading 1 Accent 6" w:uiPriority="63"/>
-    <w:lsdException w:name="Medium Shading 2 Accent 6" w:uiPriority="64"/>
-    <w:lsdException w:name="Medium List 1 Accent 6" w:uiPriority="65"/>
-    <w:lsdException w:name="Medium List 2 Accent 6" w:uiPriority="66"/>
-    <w:lsdException w:name="Medium Grid 1 Accent 6" w:uiPriority="67"/>
-    <w:lsdException w:name="Medium Grid 2 Accent 6" w:uiPriority="68"/>
-    <w:lsdException w:name="Medium Grid 3 Accent 6" w:uiPriority="69"/>
-    <w:lsdException w:name="Dark List Accent 6" w:uiPriority="70"/>
-    <w:lsdException w:name="Colorful Shading Accent 6" w:uiPriority="71"/>
-    <w:lsdException w:name="Colorful List Accent 6" w:uiPriority="72"/>
-    <w:lsdException w:name="Colorful Grid Accent 6" w:uiPriority="73"/>
-    <w:lsdException w:name="Subtle Emphasis" w:uiPriority="19" w:qFormat="1"/>
-    <w:lsdException w:name="Intense Emphasis" w:uiPriority="21" w:qFormat="1"/>
-    <w:lsdException w:name="Subtle Reference" w:uiPriority="31" w:qFormat="1"/>
-    <w:lsdException w:name="Intense Reference" w:uiPriority="32" w:qFormat="1"/>
-    <w:lsdException w:name="Book Title" w:uiPriority="33" w:qFormat="1"/>
-    <w:lsdException w:name="Bibliography" w:semiHidden="1" w:uiPriority="37" w:unhideWhenUsed="1"/>
-    <w:lsdException w:name="TOC Heading" w:semiHidden="1" w:uiPriority="39" w:unhideWhenUsed="1" w:qFormat="1"/>
-    <w:lsdException w:name="Plain Table 1" w:uiPriority="41"/>
-    <w:lsdException w:name="Plain Table 2" w:uiPriority="42"/>
-    <w:lsdException w:name="Plain Table 3" w:uiPriority="43"/>
-    <w:lsdException w:name="Plain Table 4" w:uiPriority="44"/>
-    <w:lsdException w:name="Plain Table 5" w:uiPriority="45"/>
-    <w:lsdException w:name="Grid Table Light" w:uiPriority="40"/>
-    <w:lsdException w:name="Grid Table 1 Light" w:uiPriority="46"/>
-    <w:lsdException w:name="Grid Table 2" w:uiPriority="47"/>
-    <w:lsdException w:name="Grid Table 3" w:uiPriority="48"/>
-    <w:lsdException w:name="Grid Table 4" w:uiPriority="49"/>
-    <w:lsdException w:name="Grid Table 5 Dark" w:uiPriority="50"/>
-    <w:lsdException w:name="Grid Table 6 Colorful" w:uiPriority="51"/>
-    <w:lsdException w:name="Grid Table 7 Colorful" w:uiPriority="52"/>
-    <w:lsdException w:name="Grid Table 1 Light Accent 1" w:uiPriority="46"/>
-    <w:lsdException w:name="Grid Table 2 Accent 1" w:uiPriority="47"/>
-    <w:lsdException w:name="Grid Table 3 Accent 1" w:uiPriority="48"/>
-    <w:lsdException w:name="Grid Table 4 Accent 1" w:uiPriority="49"/>
-    <w:lsdException w:name="Grid Table 5 Dark Accent 1" w:uiPriority="50"/>
-    <w:lsdException w:name="Grid Table 6 Colorful Accent 1" w:uiPriority="51"/>
-    <w:lsdException w:name="Grid Table 7 Colorful Accent 1" w:uiPriority="52"/>
-    <w:lsdException w:name="Grid Table 1 Light Accent 2" w:uiPriority="46"/>
-    <w:lsdException w:name="Grid Table 2 Accent 2" w:uiPriority="47"/>
-    <w:lsdException w:name="Grid Table 3 Accent 2" w:uiPriority="48"/>
-    <w:lsdException w:name="Grid Table 4 Accent 2" w:uiPriority="49"/>
-    <w:lsdException w:name="Grid Table 5 Dark Accent 2" w:uiPriority="50"/>
-    <w:lsdException w:name="Grid Table 6 Colorful Accent 2" w:uiPriority="51"/>
-    <w:lsdException w:name="Grid Table 7 Colorful Accent 2" w:uiPriority="52"/>
-    <w:lsdException w:name="Grid Table 1 Light Accent 3" w:uiPriority="46"/>
-    <w:lsdException w:name="Grid Table 2 Accent 3" w:uiPriority="47"/>
-    <w:lsdException w:name="Grid Table 3 Accent 3" w:uiPriority="48"/>
-    <w:lsdException w:name="Grid Table 4 Accent 3" w:uiPriority="49"/>
-    <w:lsdException w:name="Grid Table 5 Dark Accent 3" w:uiPriority="50"/>
-    <w:lsdException w:name="Grid Table 6 Colorful Accent 3" w:uiPriority="51"/>
-    <w:lsdException w:name="Grid Table 7 Colorful Accent 3" w:uiPriority="52"/>
-    <w:lsdException w:name="Grid Table 1 Light Accent 4" w:uiPriority="46"/>
-    <w:lsdException w:name="Grid Table 2 Accent 4" w:uiPriority="47"/>
-    <w:lsdException w:name="Grid Table 3 Accent 4" w:uiPriority="48"/>
-    <w:lsdException w:name="Grid Table 4 Accent 4" w:uiPriority="49"/>
-    <w:lsdException w:name="Grid Table 5 Dark Accent 4" w:uiPriority="50"/>
-    <w:lsdException w:name="Grid Table 6 Colorful Accent 4" w:uiPriority="51"/>
-    <w:lsdException w:name="Grid Table 7 Colorful Accent 4" w:uiPriority="52"/>
-    <w:lsdException w:name="Grid Table 1 Light Accent 5" w:uiPriority="46"/>
-    <w:lsdException w:name="Grid Table 2 Accent 5" w:uiPriority="47"/>
-    <w:lsdException w:name="Grid Table 3 Accent 5" w:uiPriority="48"/>
-    <w:lsdException w:name="Grid Table 4 Accent 5" w:uiPriority="49"/>
-    <w:lsdException w:name="Grid Table 5 Dark Accent 5" w:uiPriority="50"/>
-    <w:lsdException w:name="Grid Table 6 Colorful Accent 5" w:uiPriority="51"/>
-    <w:lsdException w:name="Grid Table 7 Colorful Accent 5" w:uiPriority="52"/>
-    <w:lsdException w:name="Grid Table 1 Light Accent 6" w:uiPriority="46"/>
-    <w:lsdException w:name="Grid Table 2 Accent 6" w:uiPriority="47"/>
-    <w:lsdException w:name="Grid Table 3 Accent 6" w:uiPriority="48"/>
-    <w:lsdException w:name="Grid Table 4 Accent 6" w:uiPriority="49"/>
-    <w:lsdException w:name="Grid Table 5 Dark Accent 6" w:uiPriority="50"/>
-    <w:lsdException w:name="Grid Table 6 Colorful Accent 6" w:uiPriority="51"/>
-    <w:lsdException w:name="Grid Table 7 Colorful Accent 6" w:uiPriority="52"/>
-    <w:lsdException w:name="List Table 1 Light" w:uiPriority="46"/>
-    <w:lsdException w:name="List Table 2" w:uiPriority="47"/>
-    <w:lsdException w:name="List Table 3" w:uiPriority="48"/>
-    <w:lsdException w:name="List Table 4" w:uiPriority="49"/>
-    <w:lsdException w:name="List Table 5 Dark" w:uiPriority="50"/>
-    <w:lsdException w:name="List Table 6 Colorful" w:uiPriority="51"/>
-    <w:lsdException w:name="List Table 7 Colorful" w:uiPriority="52"/>
-    <w:lsdException w:name="List Table 1 Light Accent 1" w:uiPriority="46"/>
-    <w:lsdException w:name="List Table 2 Accent 1" w:uiPriority="47"/>
-    <w:lsdException w:name="List Table 3 Accent 1" w:uiPriority="48"/>
-    <w:lsdException w:name="List Table 4 Accent 1" w:uiPriority="49"/>
-    <w:lsdException w:name="List Table 5 Dark Accent 1" w:uiPriority="50"/>
-    <w:lsdException w:name="List Table 6 Colorful Accent 1" w:uiPriority="51"/>
-    <w:lsdException w:name="List Table 7 Colorful Accent 1" w:uiPriority="52"/>
-    <w:lsdException w:name="List Table 1 Light Accent 2" w:uiPriority="46"/>
-    <w:lsdException w:name="List Table 2 Accent 2" w:uiPriority="47"/>
-    <w:lsdException w:name="List Table 3 Accent 2" w:uiPriority="48"/>
-    <w:lsdException w:name="List Table 4 Accent 2" w:uiPriority="49"/>
-    <w:lsdException w:name="List Table 5 Dark Accent 2" w:uiPriority="50"/>
-    <w:lsdException w:name="List Table 6 Colorful Accent 2" w:uiPriority="51"/>
-    <w:lsdException w:name="List Table 7 Colorful Accent 2" w:uiPriority="52"/>
-    <w:lsdException w:name="List Table 1 Light Accent 3" w:uiPriority="46"/>
-    <w:lsdException w:name="List Table 2 Accent 3" w:uiPriority="47"/>
-    <w:lsdException w:name="List Table 3 Accent 3" w:uiPriority="48"/>
-    <w:lsdException w:name="List Table 4 Accent 3" w:uiPriority="49"/>
-    <w:lsdException w:name="List Table 5 Dark Accent 3" w:uiPriority="50"/>
-    <w:lsdException w:name="List Table 6 Colorful Accent 3" w:uiPriority="51"/>
-    <w:lsdException w:name="List Table 7 Colorful Accent 3" w:uiPriority="52"/>
-    <w:lsdException w:name="List Table 1 Light Accent 4" w:uiPriority="46"/>
-    <w:lsdException w:name="List Table 2 Accent 4" w:uiPriority="47"/>
-    <w:lsdException w:name="List Table 3 Accent 4" w:uiPriority="48"/>
-    <w:lsdException w:name="List Table 4 Accent 4" w:uiPriority="49"/>
-    <w:lsdException w:name="List Table 5 Dark Accent 4" w:uiPriority="50"/>
-    <w:lsdException w:name="List Table 6 Colorful Accent 4" w:uiPriority="51"/>
-    <w:lsdException w:name="List Table 7 Colorful Accent 4" w:uiPriority="52"/>
-    <w:lsdException w:name="List Table 1 Light Accent 5" w:uiPriority="46"/>
-    <w:lsdException w:name="List Table 2 Accent 5" w:uiPriority="47"/>
-    <w:lsdException w:name="List Table 3 Accent 5" w:uiPriority="48"/>
-    <w:lsdException w:name="List Table 4 Accent 5" w:uiPriority="49"/>
-    <w:lsdException w:name="List Table 5 Dark Accent 5" w:uiPriority="50"/>
-    <w:lsdException w:name="List Table 6 Colorful Accent 5" w:uiPriority="51"/>
-    <w:lsdException w:name="List Table 7 Colorful Accent 5" w:uiPriority="52"/>
-    <w:lsdException w:name="List Table 1 Light Accent 6" w:uiPriority="46"/>
-    <w:lsdException w:name="List Table 2 Accent 6" w:uiPriority="47"/>
-    <w:lsdException w:name="List Table 3 Accent 6" w:uiPriority="48"/>
-    <w:lsdException w:name="List Table 4 Accent 6" w:uiPriority="49"/>
-    <w:lsdException w:name="List Table 5 Dark Accent 6" w:uiPriority="50"/>
-    <w:lsdException w:name="List Table 6 Colorful Accent 6" w:uiPriority="51"/>
-    <w:lsdException w:name="List Table 7 Colorful Accent 6" w:uiPriority="52"/>
+  <w:latentStyles w:defLockedState="0" w:defUIPriority="99" w:defSemiHidden="1" w:defUnhideWhenUsed="1" w:defQFormat="0" w:count="267">
+    <w:lsdException w:name="Normal" w:semiHidden="0" w:uiPriority="0" w:unhideWhenUsed="0" w:qFormat="1"/>
+    <w:lsdException w:name="heading 1" w:semiHidden="0" w:uiPriority="9" w:unhideWhenUsed="0" w:qFormat="1"/>
+    <w:lsdException w:name="heading 2" w:uiPriority="9" w:qFormat="1"/>
+    <w:lsdException w:name="heading 3" w:uiPriority="9" w:qFormat="1"/>
+    <w:lsdException w:name="heading 4" w:uiPriority="9" w:qFormat="1"/>
+    <w:lsdException w:name="heading 5" w:uiPriority="9" w:qFormat="1"/>
+    <w:lsdException w:name="heading 6" w:uiPriority="9" w:qFormat="1"/>
+    <w:lsdException w:name="heading 7" w:uiPriority="9" w:qFormat="1"/>
+    <w:lsdException w:name="heading 8" w:uiPriority="9" w:qFormat="1"/>
+    <w:lsdException w:name="heading 9" w:uiPriority="9" w:qFormat="1"/>
+    <w:lsdException w:name="toc 1" w:uiPriority="39"/>
+    <w:lsdException w:name="toc 2" w:uiPriority="39"/>
+    <w:lsdException w:name="toc 3" w:uiPriority="39"/>
+    <w:lsdException w:name="toc 4" w:uiPriority="39"/>
+    <w:lsdException w:name="toc 5" w:uiPriority="39"/>
+    <w:lsdException w:name="toc 6" w:uiPriority="39"/>
+    <w:lsdException w:name="toc 7" w:uiPriority="39"/>
+    <w:lsdException w:name="toc 8" w:uiPriority="39"/>
+    <w:lsdException w:name="toc 9" w:uiPriority="39"/>
+    <w:lsdException w:name="caption" w:uiPriority="35" w:qFormat="1"/>
+    <w:lsdException w:name="Title" w:semiHidden="0" w:uiPriority="10" w:unhideWhenUsed="0" w:qFormat="1"/>
+    <w:lsdException w:name="Default Paragraph Font" w:uiPriority="1"/>
+    <w:lsdException w:name="Subtitle" w:semiHidden="0" w:uiPriority="11" w:unhideWhenUsed="0" w:qFormat="1"/>
+    <w:lsdException w:name="Strong" w:semiHidden="0" w:uiPriority="22" w:unhideWhenUsed="0" w:qFormat="1"/>
+    <w:lsdException w:name="Emphasis" w:semiHidden="0" w:uiPriority="20" w:unhideWhenUsed="0" w:qFormat="1"/>
+    <w:lsdException w:name="Table Grid" w:semiHidden="0" w:uiPriority="0" w:unhideWhenUsed="0"/>
+    <w:lsdException w:name="Placeholder Text" w:unhideWhenUsed="0"/>
+    <w:lsdException w:name="No Spacing" w:semiHidden="0" w:uiPriority="1" w:unhideWhenUsed="0" w:qFormat="1"/>
+    <w:lsdException w:name="Light Shading" w:semiHidden="0" w:uiPriority="60" w:unhideWhenUsed="0"/>
+    <w:lsdException w:name="Light List" w:semiHidden="0" w:uiPriority="61" w:unhideWhenUsed="0"/>
+    <w:lsdException w:name="Light Grid" w:semiHidden="0" w:uiPriority="62" w:unhideWhenUsed="0"/>
+    <w:lsdException w:name="Medium Shading 1" w:semiHidden="0" w:uiPriority="63" w:unhideWhenUsed="0"/>
+    <w:lsdException w:name="Medium Shading 2" w:semiHidden="0" w:uiPriority="64" w:unhideWhenUsed="0"/>
+    <w:lsdException w:name="Medium List 1" w:semiHidden="0" w:uiPriority="65" w:unhideWhenUsed="0"/>
+    <w:lsdException w:name="Medium List 2" w:semiHidden="0" w:uiPriority="66" w:unhideWhenUsed="0"/>
+    <w:lsdException w:name="Medium Grid 1" w:semiHidden="0" w:uiPriority="67" w:unhideWhenUsed="0"/>
+    <w:lsdException w:name="Medium Grid 2" w:semiHidden="0" w:uiPriority="68" w:unhideWhenUsed="0"/>
+    <w:lsdException w:name="Medium Grid 3" w:semiHidden="0" w:uiPriority="69" w:unhideWhenUsed="0"/>
+    <w:lsdException w:name="Dark List" w:semiHidden="0" w:uiPriority="70" w:unhideWhenUsed="0"/>
+    <w:lsdException w:name="Colorful Shading" w:semiHidden="0" w:uiPriority="71" w:unhideWhenUsed="0"/>
+    <w:lsdException w:name="Colorful List" w:semiHidden="0" w:uiPriority="72" w:unhideWhenUsed="0"/>
+    <w:lsdException w:name="Colorful Grid" w:semiHidden="0" w:uiPriority="73" w:unhideWhenUsed="0"/>
+    <w:lsdException w:name="Light Shading Accent 1" w:semiHidden="0" w:uiPriority="60" w:unhideWhenUsed="0"/>
+    <w:lsdException w:name="Light List Accent 1" w:semiHidden="0" w:uiPriority="61" w:unhideWhenUsed="0"/>
+    <w:lsdException w:name="Light Grid Accent 1" w:semiHidden="0" w:uiPriority="62" w:unhideWhenUsed="0"/>
+    <w:lsdException w:name="Medium Shading 1 Accent 1" w:semiHidden="0" w:uiPriority="63" w:unhideWhenUsed="0"/>
+    <w:lsdException w:name="Medium Shading 2 Accent 1" w:semiHidden="0" w:uiPriority="64" w:unhideWhenUsed="0"/>
+    <w:lsdException w:name="Medium List 1 Accent 1" w:semiHidden="0" w:uiPriority="65" w:unhideWhenUsed="0"/>
+    <w:lsdException w:name="Revision" w:unhideWhenUsed="0"/>
+    <w:lsdException w:name="List Paragraph" w:semiHidden="0" w:uiPriority="34" w:unhideWhenUsed="0" w:qFormat="1"/>
+    <w:lsdException w:name="Quote" w:semiHidden="0" w:uiPriority="29" w:unhideWhenUsed="0" w:qFormat="1"/>
+    <w:lsdException w:name="Intense Quote" w:semiHidden="0" w:uiPriority="30" w:unhideWhenUsed="0" w:qFormat="1"/>
+    <w:lsdException w:name="Medium List 2 Accent 1" w:semiHidden="0" w:uiPriority="66" w:unhideWhenUsed="0"/>
+    <w:lsdException w:name="Medium Grid 1 Accent 1" w:semiHidden="0" w:uiPriority="67" w:unhideWhenUsed="0"/>
+    <w:lsdException w:name="Medium Grid 2 Accent 1" w:semiHidden="0" w:uiPriority="68" w:unhideWhenUsed="0"/>
+    <w:lsdException w:name="Medium Grid 3 Accent 1" w:semiHidden="0" w:uiPriority="69" w:unhideWhenUsed="0"/>
+    <w:lsdException w:name="Dark List Accent 1" w:semiHidden="0" w:uiPriority="70" w:unhideWhenUsed="0"/>
+    <w:lsdException w:name="Colorful Shading Accent 1" w:semiHidden="0" w:uiPriority="71" w:unhideWhenUsed="0"/>
+    <w:lsdException w:name="Colorful List Accent 1" w:semiHidden="0" w:uiPriority="72" w:unhideWhenUsed="0"/>
+    <w:lsdException w:name="Colorful Grid Accent 1" w:semiHidden="0" w:uiPriority="73" w:unhideWhenUsed="0"/>
+    <w:lsdException w:name="Light Shading Accent 2" w:semiHidden="0" w:uiPriority="60" w:unhideWhenUsed="0"/>
+    <w:lsdException w:name="Light List Accent 2" w:semiHidden="0" w:uiPriority="61" w:unhideWhenUsed="0"/>
+    <w:lsdException w:name="Light Grid Accent 2" w:semiHidden="0" w:uiPriority="62" w:unhideWhenUsed="0"/>
+    <w:lsdException w:name="Medium Shading 1 Accent 2" w:semiHidden="0" w:uiPriority="63" w:unhideWhenUsed="0"/>
+    <w:lsdException w:name="Medium Shading 2 Accent 2" w:semiHidden="0" w:uiPriority="64" w:unhideWhenUsed="0"/>
+    <w:lsdException w:name="Medium List 1 Accent 2" w:semiHidden="0" w:uiPriority="65" w:unhideWhenUsed="0"/>
+    <w:lsdException w:name="Medium List 2 Accent 2" w:semiHidden="0" w:uiPriority="66" w:unhideWhenUsed="0"/>
+    <w:lsdException w:name="Medium Grid 1 Accent 2" w:semiHidden="0" w:uiPriority="67" w:unhideWhenUsed="0"/>
+    <w:lsdException w:name="Medium Grid 2 Accent 2" w:semiHidden="0" w:uiPriority="68" w:unhideWhenUsed="0"/>
+    <w:lsdException w:name="Medium Grid 3 Accent 2" w:semiHidden="0" w:uiPriority="69" w:unhideWhenUsed="0"/>
+    <w:lsdException w:name="Dark List Accent 2" w:semiHidden="0" w:uiPriority="70" w:unhideWhenUsed="0"/>
+    <w:lsdException w:name="Colorful Shading Accent 2" w:semiHidden="0" w:uiPriority="71" w:unhideWhenUsed="0"/>
+    <w:lsdException w:name="Colorful List Accent 2" w:semiHidden="0" w:uiPriority="72" w:unhideWhenUsed="0"/>
+    <w:lsdException w:name="Colorful Grid Accent 2" w:semiHidden="0" w:uiPriority="73" w:unhideWhenUsed="0"/>
+    <w:lsdException w:name="Light Shading Accent 3" w:semiHidden="0" w:uiPriority="60" w:unhideWhenUsed="0"/>
+    <w:lsdException w:name="Light List Accent 3" w:semiHidden="0" w:uiPriority="61" w:unhideWhenUsed="0"/>
+    <w:lsdException w:name="Light Grid Accent 3" w:semiHidden="0" w:uiPriority="62" w:unhideWhenUsed="0"/>
+    <w:lsdException w:name="Medium Shading 1 Accent 3" w:semiHidden="0" w:uiPriority="63" w:unhideWhenUsed="0"/>
+    <w:lsdException w:name="Medium Shading 2 Accent 3" w:semiHidden="0" w:uiPriority="64" w:unhideWhenUsed="0"/>
+    <w:lsdException w:name="Medium List 1 Accent 3" w:semiHidden="0" w:uiPriority="65" w:unhideWhenUsed="0"/>
+    <w:lsdException w:name="Medium List 2 Accent 3" w:semiHidden="0" w:uiPriority="66" w:unhideWhenUsed="0"/>
+    <w:lsdException w:name="Medium Grid 1 Accent 3" w:semiHidden="0" w:uiPriority="67" w:unhideWhenUsed="0"/>
+    <w:lsdException w:name="Medium Grid 2 Accent 3" w:semiHidden="0" w:uiPriority="68" w:unhideWhenUsed="0"/>
+    <w:lsdException w:name="Medium Grid 3 Accent 3" w:semiHidden="0" w:uiPriority="69" w:unhideWhenUsed="0"/>
+    <w:lsdException w:name="Dark List Accent 3" w:semiHidden="0" w:uiPriority="70" w:unhideWhenUsed="0"/>
+    <w:lsdException w:name="Colorful Shading Accent 3" w:semiHidden="0" w:uiPriority="71" w:unhideWhenUsed="0"/>
+    <w:lsdException w:name="Colorful List Accent 3" w:semiHidden="0" w:uiPriority="72" w:unhideWhenUsed="0"/>
+    <w:lsdException w:name="Colorful Grid Accent 3" w:semiHidden="0" w:uiPriority="73" w:unhideWhenUsed="0"/>
+    <w:lsdException w:name="Light Shading Accent 4" w:semiHidden="0" w:uiPriority="60" w:unhideWhenUsed="0"/>
+    <w:lsdException w:name="Light List Accent 4" w:semiHidden="0" w:uiPriority="61" w:unhideWhenUsed="0"/>
+    <w:lsdException w:name="Light Grid Accent 4" w:semiHidden="0" w:uiPriority="62" w:unhideWhenUsed="0"/>
+    <w:lsdException w:name="Medium Shading 1 Accent 4" w:semiHidden="0" w:uiPriority="63" w:unhideWhenUsed="0"/>
+    <w:lsdException w:name="Medium Shading 2 Accent 4" w:semiHidden="0" w:uiPriority="64" w:unhideWhenUsed="0"/>
+    <w:lsdException w:name="Medium List 1 Accent 4" w:semiHidden="0" w:uiPriority="65" w:unhideWhenUsed="0"/>
+    <w:lsdException w:name="Medium List 2 Accent 4" w:semiHidden="0" w:uiPriority="66" w:unhideWhenUsed="0"/>
+    <w:lsdException w:name="Medium Grid 1 Accent 4" w:semiHidden="0" w:uiPriority="67" w:unhideWhenUsed="0"/>
+    <w:lsdException w:name="Medium Grid 2 Accent 4" w:semiHidden="0" w:uiPriority="68" w:unhideWhenUsed="0"/>
+    <w:lsdException w:name="Medium Grid 3 Accent 4" w:semiHidden="0" w:uiPriority="69" w:unhideWhenUsed="0"/>
+    <w:lsdException w:name="Dark List Accent 4" w:semiHidden="0" w:uiPriority="70" w:unhideWhenUsed="0"/>
+    <w:lsdException w:name="Colorful Shading Accent 4" w:semiHidden="0" w:uiPriority="71" w:unhideWhenUsed="0"/>
+    <w:lsdException w:name="Colorful List Accent 4" w:semiHidden="0" w:uiPriority="72" w:unhideWhenUsed="0"/>
+    <w:lsdException w:name="Colorful Grid Accent 4" w:semiHidden="0" w:uiPriority="73" w:unhideWhenUsed="0"/>
+    <w:lsdException w:name="Light Shading Accent 5" w:semiHidden="0" w:uiPriority="60" w:unhideWhenUsed="0"/>
+    <w:lsdException w:name="Light List Accent 5" w:semiHidden="0" w:uiPriority="61" w:unhideWhenUsed="0"/>
+    <w:lsdException w:name="Light Grid Accent 5" w:semiHidden="0" w:uiPriority="62" w:unhideWhenUsed="0"/>
+    <w:lsdException w:name="Medium Shading 1 Accent 5" w:semiHidden="0" w:uiPriority="63" w:unhideWhenUsed="0"/>
+    <w:lsdException w:name="Medium Shading 2 Accent 5" w:semiHidden="0" w:uiPriority="64" w:unhideWhenUsed="0"/>
+    <w:lsdException w:name="Medium List 1 Accent 5" w:semiHidden="0" w:uiPriority="65" w:unhideWhenUsed="0"/>
+    <w:lsdException w:name="Medium List 2 Accent 5" w:semiHidden="0" w:uiPriority="66" w:unhideWhenUsed="0"/>
+    <w:lsdException w:name="Medium Grid 1 Accent 5" w:semiHidden="0" w:uiPriority="67" w:unhideWhenUsed="0"/>
+    <w:lsdException w:name="Medium Grid 2 Accent 5" w:semiHidden="0" w:uiPriority="68" w:unhideWhenUsed="0"/>
+    <w:lsdException w:name="Medium Grid 3 Accent 5" w:semiHidden="0" w:uiPriority="69" w:unhideWhenUsed="0"/>
+    <w:lsdException w:name="Dark List Accent 5" w:semiHidden="0" w:uiPriority="70" w:unhideWhenUsed="0"/>
+    <w:lsdException w:name="Colorful Shading Accent 5" w:semiHidden="0" w:uiPriority="71" w:unhideWhenUsed="0"/>
+    <w:lsdException w:name="Colorful List Accent 5" w:semiHidden="0" w:uiPriority="72" w:unhideWhenUsed="0"/>
+    <w:lsdException w:name="Colorful Grid Accent 5" w:semiHidden="0" w:uiPriority="73" w:unhideWhenUsed="0"/>
+    <w:lsdException w:name="Light Shading Accent 6" w:semiHidden="0" w:uiPriority="60" w:unhideWhenUsed="0"/>
+    <w:lsdException w:name="Light List Accent 6" w:semiHidden="0" w:uiPriority="61" w:unhideWhenUsed="0"/>
+    <w:lsdException w:name="Light Grid Accent 6" w:semiHidden="0" w:uiPriority="62" w:unhideWhenUsed="0"/>
+    <w:lsdException w:name="Medium Shading 1 Accent 6" w:semiHidden="0" w:uiPriority="63" w:unhideWhenUsed="0"/>
+    <w:lsdException w:name="Medium Shading 2 Accent 6" w:semiHidden="0" w:uiPriority="64" w:unhideWhenUsed="0"/>
+    <w:lsdException w:name="Medium List 1 Accent 6" w:semiHidden="0" w:uiPriority="65" w:unhideWhenUsed="0"/>
+    <w:lsdException w:name="Medium List 2 Accent 6" w:semiHidden="0" w:uiPriority="66" w:unhideWhenUsed="0"/>
+    <w:lsdException w:name="Medium Grid 1 Accent 6" w:semiHidden="0" w:uiPriority="67" w:unhideWhenUsed="0"/>
+    <w:lsdException w:name="Medium Grid 2 Accent 6" w:semiHidden="0" w:uiPriority="68" w:unhideWhenUsed="0"/>
+    <w:lsdException w:name="Medium Grid 3 Accent 6" w:semiHidden="0" w:uiPriority="69" w:unhideWhenUsed="0"/>
+    <w:lsdException w:name="Dark List Accent 6" w:semiHidden="0" w:uiPriority="70" w:unhideWhenUsed="0"/>
+    <w:lsdException w:name="Colorful Shading Accent 6" w:semiHidden="0" w:uiPriority="71" w:unhideWhenUsed="0"/>
+    <w:lsdException w:name="Colorful List Accent 6" w:semiHidden="0" w:uiPriority="72" w:unhideWhenUsed="0"/>
+    <w:lsdException w:name="Colorful Grid Accent 6" w:semiHidden="0" w:uiPriority="73" w:unhideWhenUsed="0"/>
+    <w:lsdException w:name="Subtle Emphasis" w:semiHidden="0" w:uiPriority="19" w:unhideWhenUsed="0" w:qFormat="1"/>
+    <w:lsdException w:name="Intense Emphasis" w:semiHidden="0" w:uiPriority="21" w:unhideWhenUsed="0" w:qFormat="1"/>
+    <w:lsdException w:name="Subtle Reference" w:semiHidden="0" w:uiPriority="31" w:unhideWhenUsed="0" w:qFormat="1"/>
+    <w:lsdException w:name="Intense Reference" w:semiHidden="0" w:uiPriority="32" w:unhideWhenUsed="0" w:qFormat="1"/>
+    <w:lsdException w:name="Book Title" w:semiHidden="0" w:uiPriority="33" w:unhideWhenUsed="0" w:qFormat="1"/>
+    <w:lsdException w:name="Bibliography" w:uiPriority="37"/>
+    <w:lsdException w:name="TOC Heading" w:uiPriority="39" w:qFormat="1"/>
   </w:latentStyles>
   <w:style w:type="paragraph" w:default="1" w:styleId="Normal">
     <w:name w:val="Normal"/>
@@ -2060,6 +2619,196 @@
       <w:szCs w:val="24"/>
       <w:lang w:eastAsia="pt-BR"/>
     </w:rPr>
+  </w:style>
+</w:styles>
+</file>
+
+<file path=word/stylesWithEffects.xml><?xml version="1.0" encoding="utf-8"?>
+<w:styles xmlns:wpc="http://schemas.microsoft.com/office/word/2010/wordprocessingCanvas" xmlns:mc="http://schemas.openxmlformats.org/markup-compatibility/2006" xmlns:o="urn:schemas-microsoft-com:office:office" xmlns:r="http://schemas.openxmlformats.org/officeDocument/2006/relationships" xmlns:m="http://schemas.openxmlformats.org/officeDocument/2006/math" xmlns:v="urn:schemas-microsoft-com:vml" xmlns:wp14="http://schemas.microsoft.com/office/word/2010/wordprocessingDrawing" xmlns:wp="http://schemas.openxmlformats.org/drawingml/2006/wordprocessingDrawing" xmlns:w10="urn:schemas-microsoft-com:office:word" xmlns:w="http://schemas.openxmlformats.org/wordprocessingml/2006/main" xmlns:w14="http://schemas.microsoft.com/office/word/2010/wordml" xmlns:wpg="http://schemas.microsoft.com/office/word/2010/wordprocessingGroup" xmlns:wpi="http://schemas.microsoft.com/office/word/2010/wordprocessingInk" xmlns:wne="http://schemas.microsoft.com/office/word/2006/wordml" xmlns:wps="http://schemas.microsoft.com/office/word/2010/wordprocessingShape" mc:Ignorable="w14 wp14">
+  <w:docDefaults>
+    <w:rPrDefault>
+      <w:rPr>
+        <w:rFonts w:asciiTheme="minorHAnsi" w:eastAsiaTheme="minorEastAsia" w:hAnsiTheme="minorHAnsi" w:cstheme="minorBidi"/>
+        <w:sz w:val="22"/>
+        <w:szCs w:val="22"/>
+        <w:lang w:val="pt-BR" w:eastAsia="pt-BR" w:bidi="ar-SA"/>
+      </w:rPr>
+    </w:rPrDefault>
+    <w:pPrDefault>
+      <w:pPr>
+        <w:spacing w:after="200" w:line="276" w:lineRule="auto"/>
+      </w:pPr>
+    </w:pPrDefault>
+  </w:docDefaults>
+  <w:latentStyles w:defLockedState="0" w:defUIPriority="99" w:defSemiHidden="1" w:defUnhideWhenUsed="1" w:defQFormat="0" w:count="267">
+    <w:lsdException w:name="Normal" w:semiHidden="0" w:uiPriority="0" w:unhideWhenUsed="0" w:qFormat="1"/>
+    <w:lsdException w:name="heading 1" w:semiHidden="0" w:uiPriority="9" w:unhideWhenUsed="0" w:qFormat="1"/>
+    <w:lsdException w:name="heading 2" w:uiPriority="9" w:qFormat="1"/>
+    <w:lsdException w:name="heading 3" w:uiPriority="9" w:qFormat="1"/>
+    <w:lsdException w:name="heading 4" w:uiPriority="9" w:qFormat="1"/>
+    <w:lsdException w:name="heading 5" w:uiPriority="9" w:qFormat="1"/>
+    <w:lsdException w:name="heading 6" w:uiPriority="9" w:qFormat="1"/>
+    <w:lsdException w:name="heading 7" w:uiPriority="9" w:qFormat="1"/>
+    <w:lsdException w:name="heading 8" w:uiPriority="9" w:qFormat="1"/>
+    <w:lsdException w:name="heading 9" w:uiPriority="9" w:qFormat="1"/>
+    <w:lsdException w:name="toc 1" w:uiPriority="39"/>
+    <w:lsdException w:name="toc 2" w:uiPriority="39"/>
+    <w:lsdException w:name="toc 3" w:uiPriority="39"/>
+    <w:lsdException w:name="toc 4" w:uiPriority="39"/>
+    <w:lsdException w:name="toc 5" w:uiPriority="39"/>
+    <w:lsdException w:name="toc 6" w:uiPriority="39"/>
+    <w:lsdException w:name="toc 7" w:uiPriority="39"/>
+    <w:lsdException w:name="toc 8" w:uiPriority="39"/>
+    <w:lsdException w:name="toc 9" w:uiPriority="39"/>
+    <w:lsdException w:name="caption" w:uiPriority="35" w:qFormat="1"/>
+    <w:lsdException w:name="Title" w:semiHidden="0" w:uiPriority="10" w:unhideWhenUsed="0" w:qFormat="1"/>
+    <w:lsdException w:name="Default Paragraph Font" w:uiPriority="1"/>
+    <w:lsdException w:name="Subtitle" w:semiHidden="0" w:uiPriority="11" w:unhideWhenUsed="0" w:qFormat="1"/>
+    <w:lsdException w:name="Strong" w:semiHidden="0" w:uiPriority="22" w:unhideWhenUsed="0" w:qFormat="1"/>
+    <w:lsdException w:name="Emphasis" w:semiHidden="0" w:uiPriority="20" w:unhideWhenUsed="0" w:qFormat="1"/>
+    <w:lsdException w:name="Table Grid" w:semiHidden="0" w:uiPriority="59" w:unhideWhenUsed="0"/>
+    <w:lsdException w:name="Placeholder Text" w:unhideWhenUsed="0"/>
+    <w:lsdException w:name="No Spacing" w:semiHidden="0" w:uiPriority="1" w:unhideWhenUsed="0" w:qFormat="1"/>
+    <w:lsdException w:name="Light Shading" w:semiHidden="0" w:uiPriority="60" w:unhideWhenUsed="0"/>
+    <w:lsdException w:name="Light List" w:semiHidden="0" w:uiPriority="61" w:unhideWhenUsed="0"/>
+    <w:lsdException w:name="Light Grid" w:semiHidden="0" w:uiPriority="62" w:unhideWhenUsed="0"/>
+    <w:lsdException w:name="Medium Shading 1" w:semiHidden="0" w:uiPriority="63" w:unhideWhenUsed="0"/>
+    <w:lsdException w:name="Medium Shading 2" w:semiHidden="0" w:uiPriority="64" w:unhideWhenUsed="0"/>
+    <w:lsdException w:name="Medium List 1" w:semiHidden="0" w:uiPriority="65" w:unhideWhenUsed="0"/>
+    <w:lsdException w:name="Medium List 2" w:semiHidden="0" w:uiPriority="66" w:unhideWhenUsed="0"/>
+    <w:lsdException w:name="Medium Grid 1" w:semiHidden="0" w:uiPriority="67" w:unhideWhenUsed="0"/>
+    <w:lsdException w:name="Medium Grid 2" w:semiHidden="0" w:uiPriority="68" w:unhideWhenUsed="0"/>
+    <w:lsdException w:name="Medium Grid 3" w:semiHidden="0" w:uiPriority="69" w:unhideWhenUsed="0"/>
+    <w:lsdException w:name="Dark List" w:semiHidden="0" w:uiPriority="70" w:unhideWhenUsed="0"/>
+    <w:lsdException w:name="Colorful Shading" w:semiHidden="0" w:uiPriority="71" w:unhideWhenUsed="0"/>
+    <w:lsdException w:name="Colorful List" w:semiHidden="0" w:uiPriority="72" w:unhideWhenUsed="0"/>
+    <w:lsdException w:name="Colorful Grid" w:semiHidden="0" w:uiPriority="73" w:unhideWhenUsed="0"/>
+    <w:lsdException w:name="Light Shading Accent 1" w:semiHidden="0" w:uiPriority="60" w:unhideWhenUsed="0"/>
+    <w:lsdException w:name="Light List Accent 1" w:semiHidden="0" w:uiPriority="61" w:unhideWhenUsed="0"/>
+    <w:lsdException w:name="Light Grid Accent 1" w:semiHidden="0" w:uiPriority="62" w:unhideWhenUsed="0"/>
+    <w:lsdException w:name="Medium Shading 1 Accent 1" w:semiHidden="0" w:uiPriority="63" w:unhideWhenUsed="0"/>
+    <w:lsdException w:name="Medium Shading 2 Accent 1" w:semiHidden="0" w:uiPriority="64" w:unhideWhenUsed="0"/>
+    <w:lsdException w:name="Medium List 1 Accent 1" w:semiHidden="0" w:uiPriority="65" w:unhideWhenUsed="0"/>
+    <w:lsdException w:name="Revision" w:unhideWhenUsed="0"/>
+    <w:lsdException w:name="List Paragraph" w:semiHidden="0" w:uiPriority="34" w:unhideWhenUsed="0" w:qFormat="1"/>
+    <w:lsdException w:name="Quote" w:semiHidden="0" w:uiPriority="29" w:unhideWhenUsed="0" w:qFormat="1"/>
+    <w:lsdException w:name="Intense Quote" w:semiHidden="0" w:uiPriority="30" w:unhideWhenUsed="0" w:qFormat="1"/>
+    <w:lsdException w:name="Medium List 2 Accent 1" w:semiHidden="0" w:uiPriority="66" w:unhideWhenUsed="0"/>
+    <w:lsdException w:name="Medium Grid 1 Accent 1" w:semiHidden="0" w:uiPriority="67" w:unhideWhenUsed="0"/>
+    <w:lsdException w:name="Medium Grid 2 Accent 1" w:semiHidden="0" w:uiPriority="68" w:unhideWhenUsed="0"/>
+    <w:lsdException w:name="Medium Grid 3 Accent 1" w:semiHidden="0" w:uiPriority="69" w:unhideWhenUsed="0"/>
+    <w:lsdException w:name="Dark List Accent 1" w:semiHidden="0" w:uiPriority="70" w:unhideWhenUsed="0"/>
+    <w:lsdException w:name="Colorful Shading Accent 1" w:semiHidden="0" w:uiPriority="71" w:unhideWhenUsed="0"/>
+    <w:lsdException w:name="Colorful List Accent 1" w:semiHidden="0" w:uiPriority="72" w:unhideWhenUsed="0"/>
+    <w:lsdException w:name="Colorful Grid Accent 1" w:semiHidden="0" w:uiPriority="73" w:unhideWhenUsed="0"/>
+    <w:lsdException w:name="Light Shading Accent 2" w:semiHidden="0" w:uiPriority="60" w:unhideWhenUsed="0"/>
+    <w:lsdException w:name="Light List Accent 2" w:semiHidden="0" w:uiPriority="61" w:unhideWhenUsed="0"/>
+    <w:lsdException w:name="Light Grid Accent 2" w:semiHidden="0" w:uiPriority="62" w:unhideWhenUsed="0"/>
+    <w:lsdException w:name="Medium Shading 1 Accent 2" w:semiHidden="0" w:uiPriority="63" w:unhideWhenUsed="0"/>
+    <w:lsdException w:name="Medium Shading 2 Accent 2" w:semiHidden="0" w:uiPriority="64" w:unhideWhenUsed="0"/>
+    <w:lsdException w:name="Medium List 1 Accent 2" w:semiHidden="0" w:uiPriority="65" w:unhideWhenUsed="0"/>
+    <w:lsdException w:name="Medium List 2 Accent 2" w:semiHidden="0" w:uiPriority="66" w:unhideWhenUsed="0"/>
+    <w:lsdException w:name="Medium Grid 1 Accent 2" w:semiHidden="0" w:uiPriority="67" w:unhideWhenUsed="0"/>
+    <w:lsdException w:name="Medium Grid 2 Accent 2" w:semiHidden="0" w:uiPriority="68" w:unhideWhenUsed="0"/>
+    <w:lsdException w:name="Medium Grid 3 Accent 2" w:semiHidden="0" w:uiPriority="69" w:unhideWhenUsed="0"/>
+    <w:lsdException w:name="Dark List Accent 2" w:semiHidden="0" w:uiPriority="70" w:unhideWhenUsed="0"/>
+    <w:lsdException w:name="Colorful Shading Accent 2" w:semiHidden="0" w:uiPriority="71" w:unhideWhenUsed="0"/>
+    <w:lsdException w:name="Colorful List Accent 2" w:semiHidden="0" w:uiPriority="72" w:unhideWhenUsed="0"/>
+    <w:lsdException w:name="Colorful Grid Accent 2" w:semiHidden="0" w:uiPriority="73" w:unhideWhenUsed="0"/>
+    <w:lsdException w:name="Light Shading Accent 3" w:semiHidden="0" w:uiPriority="60" w:unhideWhenUsed="0"/>
+    <w:lsdException w:name="Light List Accent 3" w:semiHidden="0" w:uiPriority="61" w:unhideWhenUsed="0"/>
+    <w:lsdException w:name="Light Grid Accent 3" w:semiHidden="0" w:uiPriority="62" w:unhideWhenUsed="0"/>
+    <w:lsdException w:name="Medium Shading 1 Accent 3" w:semiHidden="0" w:uiPriority="63" w:unhideWhenUsed="0"/>
+    <w:lsdException w:name="Medium Shading 2 Accent 3" w:semiHidden="0" w:uiPriority="64" w:unhideWhenUsed="0"/>
+    <w:lsdException w:name="Medium List 1 Accent 3" w:semiHidden="0" w:uiPriority="65" w:unhideWhenUsed="0"/>
+    <w:lsdException w:name="Medium List 2 Accent 3" w:semiHidden="0" w:uiPriority="66" w:unhideWhenUsed="0"/>
+    <w:lsdException w:name="Medium Grid 1 Accent 3" w:semiHidden="0" w:uiPriority="67" w:unhideWhenUsed="0"/>
+    <w:lsdException w:name="Medium Grid 2 Accent 3" w:semiHidden="0" w:uiPriority="68" w:unhideWhenUsed="0"/>
+    <w:lsdException w:name="Medium Grid 3 Accent 3" w:semiHidden="0" w:uiPriority="69" w:unhideWhenUsed="0"/>
+    <w:lsdException w:name="Dark List Accent 3" w:semiHidden="0" w:uiPriority="70" w:unhideWhenUsed="0"/>
+    <w:lsdException w:name="Colorful Shading Accent 3" w:semiHidden="0" w:uiPriority="71" w:unhideWhenUsed="0"/>
+    <w:lsdException w:name="Colorful List Accent 3" w:semiHidden="0" w:uiPriority="72" w:unhideWhenUsed="0"/>
+    <w:lsdException w:name="Colorful Grid Accent 3" w:semiHidden="0" w:uiPriority="73" w:unhideWhenUsed="0"/>
+    <w:lsdException w:name="Light Shading Accent 4" w:semiHidden="0" w:uiPriority="60" w:unhideWhenUsed="0"/>
+    <w:lsdException w:name="Light List Accent 4" w:semiHidden="0" w:uiPriority="61" w:unhideWhenUsed="0"/>
+    <w:lsdException w:name="Light Grid Accent 4" w:semiHidden="0" w:uiPriority="62" w:unhideWhenUsed="0"/>
+    <w:lsdException w:name="Medium Shading 1 Accent 4" w:semiHidden="0" w:uiPriority="63" w:unhideWhenUsed="0"/>
+    <w:lsdException w:name="Medium Shading 2 Accent 4" w:semiHidden="0" w:uiPriority="64" w:unhideWhenUsed="0"/>
+    <w:lsdException w:name="Medium List 1 Accent 4" w:semiHidden="0" w:uiPriority="65" w:unhideWhenUsed="0"/>
+    <w:lsdException w:name="Medium List 2 Accent 4" w:semiHidden="0" w:uiPriority="66" w:unhideWhenUsed="0"/>
+    <w:lsdException w:name="Medium Grid 1 Accent 4" w:semiHidden="0" w:uiPriority="67" w:unhideWhenUsed="0"/>
+    <w:lsdException w:name="Medium Grid 2 Accent 4" w:semiHidden="0" w:uiPriority="68" w:unhideWhenUsed="0"/>
+    <w:lsdException w:name="Medium Grid 3 Accent 4" w:semiHidden="0" w:uiPriority="69" w:unhideWhenUsed="0"/>
+    <w:lsdException w:name="Dark List Accent 4" w:semiHidden="0" w:uiPriority="70" w:unhideWhenUsed="0"/>
+    <w:lsdException w:name="Colorful Shading Accent 4" w:semiHidden="0" w:uiPriority="71" w:unhideWhenUsed="0"/>
+    <w:lsdException w:name="Colorful List Accent 4" w:semiHidden="0" w:uiPriority="72" w:unhideWhenUsed="0"/>
+    <w:lsdException w:name="Colorful Grid Accent 4" w:semiHidden="0" w:uiPriority="73" w:unhideWhenUsed="0"/>
+    <w:lsdException w:name="Light Shading Accent 5" w:semiHidden="0" w:uiPriority="60" w:unhideWhenUsed="0"/>
+    <w:lsdException w:name="Light List Accent 5" w:semiHidden="0" w:uiPriority="61" w:unhideWhenUsed="0"/>
+    <w:lsdException w:name="Light Grid Accent 5" w:semiHidden="0" w:uiPriority="62" w:unhideWhenUsed="0"/>
+    <w:lsdException w:name="Medium Shading 1 Accent 5" w:semiHidden="0" w:uiPriority="63" w:unhideWhenUsed="0"/>
+    <w:lsdException w:name="Medium Shading 2 Accent 5" w:semiHidden="0" w:uiPriority="64" w:unhideWhenUsed="0"/>
+    <w:lsdException w:name="Medium List 1 Accent 5" w:semiHidden="0" w:uiPriority="65" w:unhideWhenUsed="0"/>
+    <w:lsdException w:name="Medium List 2 Accent 5" w:semiHidden="0" w:uiPriority="66" w:unhideWhenUsed="0"/>
+    <w:lsdException w:name="Medium Grid 1 Accent 5" w:semiHidden="0" w:uiPriority="67" w:unhideWhenUsed="0"/>
+    <w:lsdException w:name="Medium Grid 2 Accent 5" w:semiHidden="0" w:uiPriority="68" w:unhideWhenUsed="0"/>
+    <w:lsdException w:name="Medium Grid 3 Accent 5" w:semiHidden="0" w:uiPriority="69" w:unhideWhenUsed="0"/>
+    <w:lsdException w:name="Dark List Accent 5" w:semiHidden="0" w:uiPriority="70" w:unhideWhenUsed="0"/>
+    <w:lsdException w:name="Colorful Shading Accent 5" w:semiHidden="0" w:uiPriority="71" w:unhideWhenUsed="0"/>
+    <w:lsdException w:name="Colorful List Accent 5" w:semiHidden="0" w:uiPriority="72" w:unhideWhenUsed="0"/>
+    <w:lsdException w:name="Colorful Grid Accent 5" w:semiHidden="0" w:uiPriority="73" w:unhideWhenUsed="0"/>
+    <w:lsdException w:name="Light Shading Accent 6" w:semiHidden="0" w:uiPriority="60" w:unhideWhenUsed="0"/>
+    <w:lsdException w:name="Light List Accent 6" w:semiHidden="0" w:uiPriority="61" w:unhideWhenUsed="0"/>
+    <w:lsdException w:name="Light Grid Accent 6" w:semiHidden="0" w:uiPriority="62" w:unhideWhenUsed="0"/>
+    <w:lsdException w:name="Medium Shading 1 Accent 6" w:semiHidden="0" w:uiPriority="63" w:unhideWhenUsed="0"/>
+    <w:lsdException w:name="Medium Shading 2 Accent 6" w:semiHidden="0" w:uiPriority="64" w:unhideWhenUsed="0"/>
+    <w:lsdException w:name="Medium List 1 Accent 6" w:semiHidden="0" w:uiPriority="65" w:unhideWhenUsed="0"/>
+    <w:lsdException w:name="Medium List 2 Accent 6" w:semiHidden="0" w:uiPriority="66" w:unhideWhenUsed="0"/>
+    <w:lsdException w:name="Medium Grid 1 Accent 6" w:semiHidden="0" w:uiPriority="67" w:unhideWhenUsed="0"/>
+    <w:lsdException w:name="Medium Grid 2 Accent 6" w:semiHidden="0" w:uiPriority="68" w:unhideWhenUsed="0"/>
+    <w:lsdException w:name="Medium Grid 3 Accent 6" w:semiHidden="0" w:uiPriority="69" w:unhideWhenUsed="0"/>
+    <w:lsdException w:name="Dark List Accent 6" w:semiHidden="0" w:uiPriority="70" w:unhideWhenUsed="0"/>
+    <w:lsdException w:name="Colorful Shading Accent 6" w:semiHidden="0" w:uiPriority="71" w:unhideWhenUsed="0"/>
+    <w:lsdException w:name="Colorful List Accent 6" w:semiHidden="0" w:uiPriority="72" w:unhideWhenUsed="0"/>
+    <w:lsdException w:name="Colorful Grid Accent 6" w:semiHidden="0" w:uiPriority="73" w:unhideWhenUsed="0"/>
+    <w:lsdException w:name="Subtle Emphasis" w:semiHidden="0" w:uiPriority="19" w:unhideWhenUsed="0" w:qFormat="1"/>
+    <w:lsdException w:name="Intense Emphasis" w:semiHidden="0" w:uiPriority="21" w:unhideWhenUsed="0" w:qFormat="1"/>
+    <w:lsdException w:name="Subtle Reference" w:semiHidden="0" w:uiPriority="31" w:unhideWhenUsed="0" w:qFormat="1"/>
+    <w:lsdException w:name="Intense Reference" w:semiHidden="0" w:uiPriority="32" w:unhideWhenUsed="0" w:qFormat="1"/>
+    <w:lsdException w:name="Book Title" w:semiHidden="0" w:uiPriority="33" w:unhideWhenUsed="0" w:qFormat="1"/>
+    <w:lsdException w:name="Bibliography" w:uiPriority="37"/>
+    <w:lsdException w:name="TOC Heading" w:uiPriority="39" w:qFormat="1"/>
+  </w:latentStyles>
+  <w:style w:type="paragraph" w:default="1" w:styleId="Normal">
+    <w:name w:val="Normal"/>
+    <w:qFormat/>
+  </w:style>
+  <w:style w:type="character" w:default="1" w:styleId="Fontepargpadro">
+    <w:name w:val="Default Paragraph Font"/>
+    <w:uiPriority w:val="1"/>
+    <w:semiHidden/>
+    <w:unhideWhenUsed/>
+  </w:style>
+  <w:style w:type="table" w:default="1" w:styleId="Tabelanormal">
+    <w:name w:val="Normal Table"/>
+    <w:uiPriority w:val="99"/>
+    <w:semiHidden/>
+    <w:unhideWhenUsed/>
+    <w:tblPr>
+      <w:tblInd w:w="0" w:type="dxa"/>
+      <w:tblCellMar>
+        <w:top w:w="0" w:type="dxa"/>
+        <w:left w:w="108" w:type="dxa"/>
+        <w:bottom w:w="0" w:type="dxa"/>
+        <w:right w:w="108" w:type="dxa"/>
+      </w:tblCellMar>
+    </w:tblPr>
+  </w:style>
+  <w:style w:type="numbering" w:default="1" w:styleId="Semlista">
+    <w:name w:val="No List"/>
+    <w:uiPriority w:val="99"/>
+    <w:semiHidden/>
+    <w:unhideWhenUsed/>
   </w:style>
 </w:styles>
 </file>

</xml_diff>

<commit_message>
Ajustes nos casos de uso
</commit_message>
<xml_diff>
--- a/1.6 Ata reuniões com usuário.docx
+++ b/1.6 Ata reuniões com usuário.docx
@@ -1741,15 +1741,7 @@
           <w:b/>
           <w:color w:val="000000" w:themeColor="text1"/>
         </w:rPr>
-        <w:t>Data: 30</w:t>
-      </w:r>
-      <w:r>
-        <w:rPr>
-          <w:rFonts w:ascii="Arial" w:hAnsi="Arial" w:cs="Arial"/>
-          <w:b/>
-          <w:color w:val="000000" w:themeColor="text1"/>
-        </w:rPr>
-        <w:t>/03/2015</w:t>
+        <w:t>Data: 30/03/2015</w:t>
       </w:r>
     </w:p>
     <w:p>
@@ -2315,56 +2307,357 @@
         </w:rPr>
         <w:t>Quando houver a alteração de contrato, a partir daquele momento o cliente passa a assumir a nova regra de negócio.</w:t>
       </w:r>
+    </w:p>
+    <w:p>
+      <w:pPr>
+        <w:shd w:val="clear" w:color="auto" w:fill="FFFFFF"/>
+        <w:spacing w:after="0"/>
+        <w:jc w:val="both"/>
+        <w:rPr>
+          <w:rFonts w:ascii="Arial" w:eastAsia="Times New Roman" w:hAnsi="Arial" w:cs="Arial"/>
+          <w:color w:val="000000" w:themeColor="text1"/>
+          <w:lang w:eastAsia="pt-BR"/>
+        </w:rPr>
+      </w:pPr>
+      <w:r>
+        <w:rPr>
+          <w:rFonts w:ascii="Arial" w:eastAsia="Times New Roman" w:hAnsi="Arial" w:cs="Arial"/>
+          <w:color w:val="000000" w:themeColor="text1"/>
+          <w:lang w:eastAsia="pt-BR"/>
+        </w:rPr>
+        <w:t>Qualquer coisa pode me ligar</w:t>
+      </w:r>
+    </w:p>
+    <w:p>
+      <w:pPr>
+        <w:shd w:val="clear" w:color="auto" w:fill="FFFFFF"/>
+        <w:spacing w:after="0"/>
+        <w:jc w:val="both"/>
+        <w:rPr>
+          <w:rFonts w:ascii="Arial" w:eastAsia="Times New Roman" w:hAnsi="Arial" w:cs="Arial"/>
+          <w:color w:val="000000" w:themeColor="text1"/>
+          <w:lang w:eastAsia="pt-BR"/>
+        </w:rPr>
+      </w:pPr>
+      <w:r>
+        <w:rPr>
+          <w:rFonts w:ascii="Arial" w:eastAsia="Times New Roman" w:hAnsi="Arial" w:cs="Arial"/>
+          <w:color w:val="000000" w:themeColor="text1"/>
+          <w:lang w:eastAsia="pt-BR"/>
+        </w:rPr>
+        <w:t>Abraços,</w:t>
+      </w:r>
+      <w:r>
+        <w:rPr>
+          <w:rFonts w:ascii="Arial" w:eastAsia="Times New Roman" w:hAnsi="Arial" w:cs="Arial"/>
+          <w:color w:val="000000" w:themeColor="text1"/>
+          <w:lang w:eastAsia="pt-BR"/>
+        </w:rPr>
+        <w:t xml:space="preserve"> </w:t>
+      </w:r>
+      <w:proofErr w:type="spellStart"/>
+      <w:r>
+        <w:rPr>
+          <w:rFonts w:ascii="Arial" w:eastAsia="Times New Roman" w:hAnsi="Arial" w:cs="Arial"/>
+          <w:color w:val="000000" w:themeColor="text1"/>
+          <w:lang w:eastAsia="pt-BR"/>
+        </w:rPr>
+        <w:t>Att</w:t>
+      </w:r>
+      <w:proofErr w:type="spellEnd"/>
+      <w:r>
+        <w:rPr>
+          <w:rFonts w:ascii="Arial" w:eastAsia="Times New Roman" w:hAnsi="Arial" w:cs="Arial"/>
+          <w:color w:val="000000" w:themeColor="text1"/>
+          <w:lang w:eastAsia="pt-BR"/>
+        </w:rPr>
+        <w:t>.</w:t>
+      </w:r>
+    </w:p>
+    <w:p>
+      <w:pPr>
+        <w:widowControl w:val="0"/>
+        <w:autoSpaceDE w:val="0"/>
+        <w:autoSpaceDN w:val="0"/>
+        <w:adjustRightInd w:val="0"/>
+        <w:spacing w:after="0"/>
+        <w:jc w:val="both"/>
+        <w:rPr>
+          <w:rFonts w:ascii="Arial" w:hAnsi="Arial" w:cs="Arial"/>
+          <w:b/>
+          <w:color w:val="000000" w:themeColor="text1"/>
+        </w:rPr>
+      </w:pPr>
+      <w:proofErr w:type="spellStart"/>
+      <w:r>
+        <w:rPr>
+          <w:rFonts w:ascii="Arial" w:hAnsi="Arial" w:cs="Arial"/>
+          <w:b/>
+          <w:color w:val="000000" w:themeColor="text1"/>
+        </w:rPr>
+        <w:lastRenderedPageBreak/>
+        <w:t>Email</w:t>
+      </w:r>
+      <w:proofErr w:type="spellEnd"/>
+      <w:r>
+        <w:rPr>
+          <w:rFonts w:ascii="Arial" w:hAnsi="Arial" w:cs="Arial"/>
+          <w:b/>
+          <w:color w:val="000000" w:themeColor="text1"/>
+        </w:rPr>
+        <w:t xml:space="preserve">: </w:t>
+      </w:r>
+      <w:r>
+        <w:rPr>
+          <w:rFonts w:ascii="Arial" w:hAnsi="Arial" w:cs="Arial"/>
+          <w:b/>
+          <w:color w:val="000000" w:themeColor="text1"/>
+          <w:shd w:val="clear" w:color="auto" w:fill="FFFFFF"/>
+        </w:rPr>
+        <w:t>Tipo de clientes</w:t>
+      </w:r>
+    </w:p>
+    <w:p>
+      <w:pPr>
+        <w:shd w:val="clear" w:color="auto" w:fill="FFFFFF"/>
+        <w:spacing w:after="0"/>
+        <w:rPr>
+          <w:rFonts w:ascii="Arial" w:eastAsia="Times New Roman" w:hAnsi="Arial" w:cs="Arial"/>
+          <w:color w:val="000000" w:themeColor="text1"/>
+          <w:lang w:eastAsia="pt-BR"/>
+        </w:rPr>
+      </w:pPr>
+      <w:r>
+        <w:rPr>
+          <w:rFonts w:ascii="Arial" w:hAnsi="Arial" w:cs="Arial"/>
+          <w:b/>
+          <w:color w:val="000000" w:themeColor="text1"/>
+        </w:rPr>
+        <w:t xml:space="preserve">Data: </w:t>
+      </w:r>
+      <w:r>
+        <w:rPr>
+          <w:rFonts w:ascii="Arial" w:hAnsi="Arial" w:cs="Arial"/>
+          <w:b/>
+          <w:color w:val="000000" w:themeColor="text1"/>
+        </w:rPr>
+        <w:t>13/04/2015</w:t>
+      </w:r>
+    </w:p>
+    <w:p>
+      <w:pPr>
+        <w:spacing w:after="0" w:line="240" w:lineRule="auto"/>
+        <w:rPr>
+          <w:rFonts w:ascii="Arial" w:eastAsia="Times New Roman" w:hAnsi="Arial" w:cs="Arial"/>
+          <w:color w:val="000000" w:themeColor="text1"/>
+          <w:lang w:eastAsia="pt-BR"/>
+        </w:rPr>
+      </w:pPr>
+      <w:r>
+        <w:rPr>
+          <w:rFonts w:ascii="Arial" w:eastAsia="Times New Roman" w:hAnsi="Arial" w:cs="Arial"/>
+          <w:color w:val="000000" w:themeColor="text1"/>
+          <w:shd w:val="clear" w:color="auto" w:fill="FFFFFF"/>
+          <w:lang w:eastAsia="pt-BR"/>
+        </w:rPr>
+        <w:t>Boa tarde Diogo, tudo bem?</w:t>
+      </w:r>
+    </w:p>
+    <w:p>
+      <w:pPr>
+        <w:shd w:val="clear" w:color="auto" w:fill="FFFFFF"/>
+        <w:spacing w:after="0" w:line="319" w:lineRule="atLeast"/>
+        <w:rPr>
+          <w:rFonts w:ascii="Arial" w:eastAsia="Times New Roman" w:hAnsi="Arial" w:cs="Arial"/>
+          <w:color w:val="000000" w:themeColor="text1"/>
+          <w:lang w:eastAsia="pt-BR"/>
+        </w:rPr>
+      </w:pPr>
+      <w:r>
+        <w:rPr>
+          <w:rFonts w:ascii="Arial" w:eastAsia="Times New Roman" w:hAnsi="Arial" w:cs="Arial"/>
+          <w:color w:val="000000" w:themeColor="text1"/>
+          <w:lang w:eastAsia="pt-BR"/>
+        </w:rPr>
+        <w:t>Atualmente, vocês trabalham com pessoa física e jurídica ou apenas com pessoas jurídicas?</w:t>
+      </w:r>
+    </w:p>
+    <w:p>
+      <w:pPr>
+        <w:shd w:val="clear" w:color="auto" w:fill="FFFFFF"/>
+        <w:spacing w:after="0" w:line="319" w:lineRule="atLeast"/>
+        <w:rPr>
+          <w:rFonts w:ascii="Arial" w:eastAsia="Times New Roman" w:hAnsi="Arial" w:cs="Arial"/>
+          <w:color w:val="000000" w:themeColor="text1"/>
+          <w:lang w:eastAsia="pt-BR"/>
+        </w:rPr>
+      </w:pPr>
+      <w:r>
+        <w:rPr>
+          <w:rFonts w:ascii="Arial" w:eastAsia="Times New Roman" w:hAnsi="Arial" w:cs="Arial"/>
+          <w:color w:val="000000" w:themeColor="text1"/>
+          <w:lang w:eastAsia="pt-BR"/>
+        </w:rPr>
+        <w:t>O sistema deve atender a ambos os tipos de cadastro de cliente (CPF e CNPJ)?</w:t>
+      </w:r>
+    </w:p>
+    <w:p>
+      <w:pPr>
+        <w:shd w:val="clear" w:color="auto" w:fill="FFFFFF"/>
+        <w:spacing w:after="0" w:line="319" w:lineRule="atLeast"/>
+        <w:rPr>
+          <w:rFonts w:ascii="Arial" w:eastAsia="Times New Roman" w:hAnsi="Arial" w:cs="Arial"/>
+          <w:color w:val="000000" w:themeColor="text1"/>
+          <w:lang w:eastAsia="pt-BR"/>
+        </w:rPr>
+      </w:pPr>
+    </w:p>
+    <w:p>
+      <w:pPr>
+        <w:shd w:val="clear" w:color="auto" w:fill="FFFFFF"/>
+        <w:spacing w:after="0" w:line="319" w:lineRule="atLeast"/>
+        <w:rPr>
+          <w:rFonts w:ascii="Arial" w:eastAsia="Times New Roman" w:hAnsi="Arial" w:cs="Arial"/>
+          <w:color w:val="000000" w:themeColor="text1"/>
+          <w:lang w:eastAsia="pt-BR"/>
+        </w:rPr>
+      </w:pPr>
+      <w:r>
+        <w:rPr>
+          <w:rFonts w:ascii="Arial" w:eastAsia="Times New Roman" w:hAnsi="Arial" w:cs="Arial"/>
+          <w:color w:val="000000" w:themeColor="text1"/>
+          <w:lang w:eastAsia="pt-BR"/>
+        </w:rPr>
+        <w:t>Atenciosamente, Otávio Prado.</w:t>
+      </w:r>
+    </w:p>
+    <w:p>
+      <w:pPr>
+        <w:shd w:val="clear" w:color="auto" w:fill="FFFFFF"/>
+        <w:spacing w:after="0" w:line="319" w:lineRule="atLeast"/>
+        <w:rPr>
+          <w:rFonts w:ascii="Arial" w:eastAsia="Times New Roman" w:hAnsi="Arial" w:cs="Arial"/>
+          <w:color w:val="000000" w:themeColor="text1"/>
+          <w:lang w:eastAsia="pt-BR"/>
+        </w:rPr>
+      </w:pPr>
+    </w:p>
+    <w:p>
+      <w:pPr>
+        <w:widowControl w:val="0"/>
+        <w:autoSpaceDE w:val="0"/>
+        <w:autoSpaceDN w:val="0"/>
+        <w:adjustRightInd w:val="0"/>
+        <w:spacing w:after="0"/>
+        <w:jc w:val="both"/>
+        <w:rPr>
+          <w:rFonts w:ascii="Arial" w:hAnsi="Arial" w:cs="Arial"/>
+          <w:b/>
+          <w:color w:val="000000" w:themeColor="text1"/>
+        </w:rPr>
+      </w:pPr>
+      <w:r>
+        <w:rPr>
+          <w:rFonts w:ascii="Arial" w:hAnsi="Arial" w:cs="Arial"/>
+          <w:b/>
+          <w:color w:val="000000" w:themeColor="text1"/>
+        </w:rPr>
+        <w:t>Resposta do e-mail</w:t>
+      </w:r>
+    </w:p>
+    <w:p>
+      <w:pPr>
+        <w:spacing w:after="0" w:line="240" w:lineRule="auto"/>
+        <w:rPr>
+          <w:rFonts w:ascii="Arial" w:eastAsia="Times New Roman" w:hAnsi="Arial" w:cs="Arial"/>
+          <w:color w:val="000000" w:themeColor="text1"/>
+          <w:lang w:eastAsia="pt-BR"/>
+        </w:rPr>
+      </w:pPr>
+      <w:r>
+        <w:rPr>
+          <w:rFonts w:ascii="Arial" w:eastAsia="Times New Roman" w:hAnsi="Arial" w:cs="Arial"/>
+          <w:color w:val="000000" w:themeColor="text1"/>
+          <w:shd w:val="clear" w:color="auto" w:fill="FFFFFF"/>
+          <w:lang w:eastAsia="pt-BR"/>
+        </w:rPr>
+        <w:t>Boa tarde!</w:t>
+      </w:r>
       <w:bookmarkStart w:id="0" w:name="_GoBack"/>
       <w:bookmarkEnd w:id="0"/>
     </w:p>
     <w:p>
       <w:pPr>
         <w:shd w:val="clear" w:color="auto" w:fill="FFFFFF"/>
-        <w:spacing w:after="0"/>
-        <w:jc w:val="both"/>
-        <w:rPr>
-          <w:rFonts w:ascii="Arial" w:eastAsia="Times New Roman" w:hAnsi="Arial" w:cs="Arial"/>
-          <w:color w:val="000000" w:themeColor="text1"/>
-          <w:lang w:eastAsia="pt-BR"/>
-        </w:rPr>
-      </w:pPr>
-      <w:r>
-        <w:rPr>
-          <w:rFonts w:ascii="Arial" w:eastAsia="Times New Roman" w:hAnsi="Arial" w:cs="Arial"/>
-          <w:color w:val="000000" w:themeColor="text1"/>
-          <w:lang w:eastAsia="pt-BR"/>
-        </w:rPr>
-        <w:t>Qualquer coisa pode me ligar</w:t>
-      </w:r>
-    </w:p>
-    <w:p>
-      <w:pPr>
-        <w:shd w:val="clear" w:color="auto" w:fill="FFFFFF"/>
-        <w:spacing w:after="0"/>
-        <w:jc w:val="both"/>
-        <w:rPr>
-          <w:rFonts w:ascii="Arial" w:eastAsia="Times New Roman" w:hAnsi="Arial" w:cs="Arial"/>
-          <w:color w:val="000000" w:themeColor="text1"/>
-          <w:lang w:eastAsia="pt-BR"/>
-        </w:rPr>
-      </w:pPr>
-      <w:r>
-        <w:rPr>
-          <w:rFonts w:ascii="Arial" w:eastAsia="Times New Roman" w:hAnsi="Arial" w:cs="Arial"/>
-          <w:color w:val="000000" w:themeColor="text1"/>
-          <w:lang w:eastAsia="pt-BR"/>
-        </w:rPr>
-        <w:t>Abraços,</w:t>
-      </w:r>
-      <w:r>
-        <w:rPr>
-          <w:rFonts w:ascii="Arial" w:eastAsia="Times New Roman" w:hAnsi="Arial" w:cs="Arial"/>
-          <w:color w:val="000000" w:themeColor="text1"/>
-          <w:lang w:eastAsia="pt-BR"/>
-        </w:rPr>
-        <w:t xml:space="preserve"> </w:t>
-      </w:r>
+        <w:spacing w:after="0" w:line="319" w:lineRule="atLeast"/>
+        <w:rPr>
+          <w:rFonts w:ascii="Arial" w:eastAsia="Times New Roman" w:hAnsi="Arial" w:cs="Arial"/>
+          <w:color w:val="000000" w:themeColor="text1"/>
+          <w:lang w:eastAsia="pt-BR"/>
+        </w:rPr>
+      </w:pPr>
+      <w:r>
+        <w:rPr>
+          <w:rFonts w:ascii="Arial" w:eastAsia="Times New Roman" w:hAnsi="Arial" w:cs="Arial"/>
+          <w:color w:val="000000" w:themeColor="text1"/>
+          <w:lang w:eastAsia="pt-BR"/>
+        </w:rPr>
+        <w:t xml:space="preserve">Trabalho só com </w:t>
+      </w:r>
+      <w:r>
+        <w:rPr>
+          <w:rFonts w:ascii="Arial" w:eastAsia="Times New Roman" w:hAnsi="Arial" w:cs="Arial"/>
+          <w:color w:val="000000" w:themeColor="text1"/>
+          <w:lang w:eastAsia="pt-BR"/>
+        </w:rPr>
+        <w:t xml:space="preserve">pessoa </w:t>
+      </w:r>
+      <w:r>
+        <w:rPr>
+          <w:rFonts w:ascii="Arial" w:eastAsia="Times New Roman" w:hAnsi="Arial" w:cs="Arial"/>
+          <w:color w:val="000000" w:themeColor="text1"/>
+          <w:lang w:eastAsia="pt-BR"/>
+        </w:rPr>
+        <w:t>jurídica</w:t>
+      </w:r>
+      <w:r>
+        <w:rPr>
+          <w:rFonts w:ascii="Arial" w:eastAsia="Times New Roman" w:hAnsi="Arial" w:cs="Arial"/>
+          <w:color w:val="000000" w:themeColor="text1"/>
+          <w:lang w:eastAsia="pt-BR"/>
+        </w:rPr>
+        <w:t>, mas seria bom contemplar os dois</w:t>
+      </w:r>
+      <w:r>
+        <w:rPr>
+          <w:rFonts w:ascii="Arial" w:eastAsia="Times New Roman" w:hAnsi="Arial" w:cs="Arial"/>
+          <w:color w:val="000000" w:themeColor="text1"/>
+          <w:lang w:eastAsia="pt-BR"/>
+        </w:rPr>
+        <w:t xml:space="preserve"> modelos!</w:t>
+      </w:r>
+    </w:p>
+    <w:p>
+      <w:pPr>
+        <w:shd w:val="clear" w:color="auto" w:fill="FFFFFF"/>
+        <w:spacing w:after="0" w:line="319" w:lineRule="atLeast"/>
+        <w:rPr>
+          <w:rFonts w:ascii="Arial" w:eastAsia="Times New Roman" w:hAnsi="Arial" w:cs="Arial"/>
+          <w:color w:val="000000" w:themeColor="text1"/>
+          <w:lang w:eastAsia="pt-BR"/>
+        </w:rPr>
+      </w:pPr>
+    </w:p>
+    <w:p>
+      <w:pPr>
+        <w:shd w:val="clear" w:color="auto" w:fill="FFFFFF"/>
+        <w:spacing w:after="0" w:line="240" w:lineRule="auto"/>
+        <w:rPr>
+          <w:rFonts w:ascii="Arial" w:eastAsia="Times New Roman" w:hAnsi="Arial" w:cs="Arial"/>
+          <w:color w:val="000000" w:themeColor="text1"/>
+          <w:lang w:eastAsia="pt-BR"/>
+        </w:rPr>
+      </w:pPr>
       <w:proofErr w:type="spellStart"/>
       <w:r>
         <w:rPr>
@@ -2383,6 +2676,29 @@
         </w:rPr>
         <w:t>.</w:t>
       </w:r>
+    </w:p>
+    <w:p>
+      <w:pPr>
+        <w:shd w:val="clear" w:color="auto" w:fill="FFFFFF"/>
+        <w:spacing w:after="0" w:line="319" w:lineRule="atLeast"/>
+        <w:rPr>
+          <w:rFonts w:ascii="Arial" w:eastAsia="Times New Roman" w:hAnsi="Arial" w:cs="Arial"/>
+          <w:color w:val="000000" w:themeColor="text1"/>
+          <w:lang w:eastAsia="pt-BR"/>
+        </w:rPr>
+      </w:pPr>
+    </w:p>
+    <w:p>
+      <w:pPr>
+        <w:shd w:val="clear" w:color="auto" w:fill="FFFFFF"/>
+        <w:spacing w:after="0"/>
+        <w:jc w:val="both"/>
+        <w:rPr>
+          <w:rFonts w:ascii="Arial" w:eastAsia="Times New Roman" w:hAnsi="Arial" w:cs="Arial"/>
+          <w:color w:val="000000" w:themeColor="text1"/>
+          <w:lang w:eastAsia="pt-BR"/>
+        </w:rPr>
+      </w:pPr>
     </w:p>
     <w:p>
       <w:pPr>

</xml_diff>